<commit_message>
agrego alguna explicación de algo gen
</commit_message>
<xml_diff>
--- a/Documentación/75.19-TP.docx
+++ b/Documentación/75.19-TP.docx
@@ -13,15 +13,14 @@
       <w:r>
         <w:rPr>
           <w:noProof/>
-          <w:lang w:val="en-US" w:eastAsia="en-US"/>
         </w:rPr>
         <w:pict>
           <v:shapetype id="_x0000_t202" coordsize="21600,21600" o:spt="202" path="m,l,21600r21600,l21600,xe">
             <v:stroke joinstyle="miter"/>
             <v:path gradientshapeok="t" o:connecttype="rect"/>
           </v:shapetype>
-          <v:shape id="_x0000_s1027" type="#_x0000_t202" style="position:absolute;left:0;text-align:left;margin-left:225.6pt;margin-top:4.9pt;width:175.55pt;height:70.25pt;z-index:251664384;mso-width-percent:400;mso-height-percent:200;mso-width-percent:400;mso-height-percent:200;mso-width-relative:margin;mso-height-relative:margin" strokecolor="white [3212]">
-            <v:textbox style="mso-next-textbox:#_x0000_s1027;mso-fit-shape-to-text:t">
+          <v:shape id="_x0000_s1026" type="#_x0000_t202" style="position:absolute;left:0;text-align:left;margin-left:226.2pt;margin-top:5.3pt;width:175.3pt;height:129.05pt;z-index:251658240" strokecolor="white">
+            <v:textbox style="mso-next-textbox:#_x0000_s1026;mso-fit-shape-to-text:t">
               <w:txbxContent>
                 <w:p>
                   <w:pPr>
@@ -76,41 +75,30 @@
         <w:rPr>
           <w:noProof/>
         </w:rPr>
-        <w:drawing>
-          <wp:inline distT="0" distB="0" distL="0" distR="0">
-            <wp:extent cx="457200" cy="914400"/>
-            <wp:effectExtent l="19050" t="0" r="0" b="0"/>
-            <wp:docPr id="26" name="25 Imagen" descr="fiuba.jpg"/>
-            <wp:cNvGraphicFramePr>
-              <a:graphicFrameLocks xmlns:a="http://schemas.openxmlformats.org/drawingml/2006/main" noChangeAspect="1"/>
-            </wp:cNvGraphicFramePr>
-            <a:graphic xmlns:a="http://schemas.openxmlformats.org/drawingml/2006/main">
-              <a:graphicData uri="http://schemas.openxmlformats.org/drawingml/2006/picture">
-                <pic:pic xmlns:pic="http://schemas.openxmlformats.org/drawingml/2006/picture">
-                  <pic:nvPicPr>
-                    <pic:cNvPr id="0" name="fiuba.jpg"/>
-                    <pic:cNvPicPr/>
-                  </pic:nvPicPr>
-                  <pic:blipFill>
-                    <a:blip r:embed="rId8" cstate="print"/>
-                    <a:stretch>
-                      <a:fillRect/>
-                    </a:stretch>
-                  </pic:blipFill>
-                  <pic:spPr>
-                    <a:xfrm>
-                      <a:off x="0" y="0"/>
-                      <a:ext cx="457200" cy="914400"/>
-                    </a:xfrm>
-                    <a:prstGeom prst="rect">
-                      <a:avLst/>
-                    </a:prstGeom>
-                  </pic:spPr>
-                </pic:pic>
-              </a:graphicData>
-            </a:graphic>
-          </wp:inline>
-        </w:drawing>
+        <w:pict>
+          <v:shapetype id="_x0000_t75" coordsize="21600,21600" o:spt="75" o:preferrelative="t" path="m@4@5l@4@11@9@11@9@5xe" filled="f" stroked="f">
+            <v:stroke joinstyle="miter"/>
+            <v:formulas>
+              <v:f eqn="if lineDrawn pixelLineWidth 0"/>
+              <v:f eqn="sum @0 1 0"/>
+              <v:f eqn="sum 0 0 @1"/>
+              <v:f eqn="prod @2 1 2"/>
+              <v:f eqn="prod @3 21600 pixelWidth"/>
+              <v:f eqn="prod @3 21600 pixelHeight"/>
+              <v:f eqn="sum @0 0 1"/>
+              <v:f eqn="prod @6 1 2"/>
+              <v:f eqn="prod @7 21600 pixelWidth"/>
+              <v:f eqn="sum @8 21600 0"/>
+              <v:f eqn="prod @7 21600 pixelHeight"/>
+              <v:f eqn="sum @10 21600 0"/>
+            </v:formulas>
+            <v:path o:extrusionok="f" gradientshapeok="t" o:connecttype="rect"/>
+            <o:lock v:ext="edit" aspectratio="t"/>
+          </v:shapetype>
+          <v:shape id="25 Imagen" o:spid="_x0000_i1025" type="#_x0000_t75" alt="fiuba.jpg" style="width:36pt;height:1in;visibility:visible">
+            <v:imagedata r:id="rId7" o:title=""/>
+          </v:shape>
+        </w:pict>
       </w:r>
     </w:p>
     <w:p>
@@ -214,15 +202,17 @@
           <w:sz w:val="40"/>
           <w:szCs w:val="40"/>
         </w:rPr>
-        <w:t xml:space="preserve">Trabajo </w:t>
-      </w:r>
-      <w:r>
+        <w:t xml:space="preserve">Trabajo Práctico – Algoritmos Genéticos </w:t>
+      </w:r>
+    </w:p>
+    <w:p>
+      <w:pPr>
+        <w:jc w:val="center"/>
         <w:rPr>
           <w:sz w:val="40"/>
           <w:szCs w:val="40"/>
         </w:rPr>
-        <w:t xml:space="preserve">Práctico – Algoritmos Genéticos </w:t>
-      </w:r>
+      </w:pPr>
     </w:p>
     <w:p>
       <w:pPr>
@@ -235,15 +225,6 @@
     </w:p>
     <w:p>
       <w:pPr>
-        <w:jc w:val="center"/>
-        <w:rPr>
-          <w:sz w:val="40"/>
-          <w:szCs w:val="40"/>
-        </w:rPr>
-      </w:pPr>
-    </w:p>
-    <w:p>
-      <w:pPr>
         <w:rPr>
           <w:sz w:val="24"/>
           <w:szCs w:val="24"/>
@@ -259,10 +240,17 @@
     </w:p>
     <w:tbl>
       <w:tblPr>
-        <w:tblStyle w:val="Tablaconcuadrcula"/>
         <w:tblW w:w="0" w:type="auto"/>
         <w:jc w:val="center"/>
-        <w:tblLook w:val="04A0"/>
+        <w:tblBorders>
+          <w:top w:val="single" w:sz="4" w:space="0" w:color="000000"/>
+          <w:left w:val="single" w:sz="4" w:space="0" w:color="000000"/>
+          <w:bottom w:val="single" w:sz="4" w:space="0" w:color="000000"/>
+          <w:right w:val="single" w:sz="4" w:space="0" w:color="000000"/>
+          <w:insideH w:val="single" w:sz="4" w:space="0" w:color="000000"/>
+          <w:insideV w:val="single" w:sz="4" w:space="0" w:color="000000"/>
+        </w:tblBorders>
+        <w:tblLook w:val="00A0"/>
       </w:tblPr>
       <w:tblGrid>
         <w:gridCol w:w="2518"/>
@@ -279,6 +267,7 @@
           </w:tcPr>
           <w:p>
             <w:pPr>
+              <w:spacing w:after="0" w:line="240" w:lineRule="auto"/>
               <w:jc w:val="center"/>
               <w:rPr>
                 <w:sz w:val="24"/>
@@ -300,6 +289,7 @@
           </w:tcPr>
           <w:p>
             <w:pPr>
+              <w:spacing w:after="0" w:line="240" w:lineRule="auto"/>
               <w:jc w:val="center"/>
               <w:rPr>
                 <w:sz w:val="24"/>
@@ -321,6 +311,7 @@
           </w:tcPr>
           <w:p>
             <w:pPr>
+              <w:spacing w:after="0" w:line="240" w:lineRule="auto"/>
               <w:jc w:val="center"/>
               <w:rPr>
                 <w:rFonts w:cs="URWBookmanL-LighItal"/>
@@ -351,6 +342,7 @@
           </w:tcPr>
           <w:p>
             <w:pPr>
+              <w:spacing w:after="0" w:line="240" w:lineRule="auto"/>
               <w:jc w:val="center"/>
               <w:rPr>
                 <w:sz w:val="24"/>
@@ -372,6 +364,7 @@
           </w:tcPr>
           <w:p>
             <w:pPr>
+              <w:spacing w:after="0" w:line="240" w:lineRule="auto"/>
               <w:jc w:val="center"/>
               <w:rPr>
                 <w:sz w:val="24"/>
@@ -383,14 +376,7 @@
                 <w:sz w:val="24"/>
                 <w:szCs w:val="24"/>
               </w:rPr>
-              <w:t>9</w:t>
-            </w:r>
-            <w:r>
-              <w:rPr>
-                <w:sz w:val="24"/>
-                <w:szCs w:val="24"/>
-              </w:rPr>
-              <w:t>1299</w:t>
+              <w:t>91299</w:t>
             </w:r>
           </w:p>
         </w:tc>
@@ -400,6 +386,7 @@
           </w:tcPr>
           <w:p>
             <w:pPr>
+              <w:spacing w:after="0" w:line="240" w:lineRule="auto"/>
               <w:jc w:val="center"/>
               <w:rPr>
                 <w:rFonts w:cs="URWBookmanL-LighItal"/>
@@ -430,6 +417,7 @@
           </w:tcPr>
           <w:p>
             <w:pPr>
+              <w:spacing w:after="0" w:line="240" w:lineRule="auto"/>
               <w:jc w:val="center"/>
               <w:rPr>
                 <w:sz w:val="24"/>
@@ -451,6 +439,7 @@
           </w:tcPr>
           <w:p>
             <w:pPr>
+              <w:spacing w:after="0" w:line="240" w:lineRule="auto"/>
               <w:jc w:val="center"/>
               <w:rPr>
                 <w:sz w:val="24"/>
@@ -472,6 +461,7 @@
           </w:tcPr>
           <w:p>
             <w:pPr>
+              <w:spacing w:after="0" w:line="240" w:lineRule="auto"/>
               <w:jc w:val="center"/>
               <w:rPr>
                 <w:sz w:val="24"/>
@@ -496,8 +486,8 @@
           <w:szCs w:val="36"/>
         </w:rPr>
         <w:sectPr>
-          <w:headerReference w:type="default" r:id="rId9"/>
-          <w:footerReference w:type="default" r:id="rId10"/>
+          <w:headerReference w:type="default" r:id="rId8"/>
+          <w:footerReference w:type="default" r:id="rId9"/>
           <w:pgSz w:w="12240" w:h="15840"/>
           <w:pgMar w:top="1417" w:right="1701" w:bottom="1417" w:left="1701" w:header="708" w:footer="708" w:gutter="0"/>
           <w:cols w:space="708"/>
@@ -505,287 +495,264 @@
         </w:sectPr>
       </w:pPr>
     </w:p>
-    <w:sdt>
-      <w:sdtPr>
-        <w:rPr>
-          <w:rFonts w:asciiTheme="minorHAnsi" w:eastAsiaTheme="minorEastAsia" w:hAnsiTheme="minorHAnsi" w:cstheme="minorBidi"/>
-          <w:b w:val="0"/>
-          <w:bCs w:val="0"/>
-          <w:color w:val="auto"/>
-          <w:sz w:val="22"/>
-          <w:szCs w:val="22"/>
-          <w:lang w:val="es-AR" w:eastAsia="es-AR"/>
-        </w:rPr>
-        <w:id w:val="46235100"/>
-        <w:docPartObj>
-          <w:docPartGallery w:val="Table of Contents"/>
-          <w:docPartUnique/>
-        </w:docPartObj>
-      </w:sdtPr>
-      <w:sdtContent>
-        <w:p>
-          <w:pPr>
-            <w:pStyle w:val="TtulodeTDC"/>
-          </w:pPr>
-          <w:r>
-            <w:t>Tabla de contenido</w:t>
-          </w:r>
-        </w:p>
-        <w:p>
-          <w:pPr>
-            <w:pStyle w:val="TDC1"/>
-            <w:tabs>
-              <w:tab w:val="right" w:leader="dot" w:pos="8828"/>
-            </w:tabs>
-            <w:rPr>
-              <w:noProof/>
-            </w:rPr>
-          </w:pPr>
-          <w:r>
-            <w:rPr>
-              <w:lang w:val="es-ES"/>
-            </w:rPr>
-            <w:fldChar w:fldCharType="begin"/>
-          </w:r>
-          <w:r>
-            <w:rPr>
-              <w:lang w:val="es-ES"/>
-            </w:rPr>
-            <w:instrText xml:space="preserve"> TOC \o "1-3" \h \z \u </w:instrText>
-          </w:r>
-          <w:r>
-            <w:rPr>
-              <w:lang w:val="es-ES"/>
-            </w:rPr>
-            <w:fldChar w:fldCharType="separate"/>
-          </w:r>
-          <w:hyperlink w:anchor="_Toc392071255" w:history="1">
-            <w:r>
-              <w:rPr>
-                <w:rStyle w:val="Hipervnculo"/>
-                <w:noProof/>
-              </w:rPr>
-              <w:t>Introducción a Algoritmos Genéticos</w:t>
-            </w:r>
-            <w:r>
-              <w:rPr>
-                <w:noProof/>
-                <w:webHidden/>
-              </w:rPr>
-              <w:tab/>
-            </w:r>
-            <w:r>
-              <w:rPr>
-                <w:noProof/>
-                <w:webHidden/>
-              </w:rPr>
-              <w:fldChar w:fldCharType="begin"/>
-            </w:r>
-            <w:r>
-              <w:rPr>
-                <w:noProof/>
-                <w:webHidden/>
-              </w:rPr>
-              <w:instrText xml:space="preserve"> PAGEREF _Toc392071255 \h </w:instrText>
-            </w:r>
-            <w:r>
-              <w:rPr>
-                <w:noProof/>
-                <w:webHidden/>
-              </w:rPr>
-            </w:r>
-            <w:r>
-              <w:rPr>
-                <w:noProof/>
-                <w:webHidden/>
-              </w:rPr>
-              <w:fldChar w:fldCharType="separate"/>
-            </w:r>
-            <w:r>
-              <w:rPr>
-                <w:noProof/>
-                <w:webHidden/>
-              </w:rPr>
-              <w:t>3</w:t>
-            </w:r>
-            <w:r>
-              <w:rPr>
-                <w:noProof/>
-                <w:webHidden/>
-              </w:rPr>
-              <w:fldChar w:fldCharType="end"/>
-            </w:r>
-          </w:hyperlink>
-        </w:p>
-        <w:p>
-          <w:pPr>
-            <w:pStyle w:val="TDC1"/>
-            <w:tabs>
-              <w:tab w:val="right" w:leader="dot" w:pos="8828"/>
-            </w:tabs>
-            <w:rPr>
-              <w:noProof/>
-            </w:rPr>
-          </w:pPr>
-          <w:hyperlink w:anchor="_Toc392071256" w:history="1">
-            <w:r>
-              <w:rPr>
-                <w:rStyle w:val="Hipervnculo"/>
-                <w:noProof/>
-              </w:rPr>
-              <w:t>Uso del Programa</w:t>
-            </w:r>
-            <w:r>
-              <w:rPr>
-                <w:noProof/>
-                <w:webHidden/>
-              </w:rPr>
-              <w:tab/>
-            </w:r>
-            <w:r>
-              <w:rPr>
-                <w:noProof/>
-                <w:webHidden/>
-              </w:rPr>
-              <w:fldChar w:fldCharType="begin"/>
-            </w:r>
-            <w:r>
-              <w:rPr>
-                <w:noProof/>
-                <w:webHidden/>
-              </w:rPr>
-              <w:instrText xml:space="preserve"> PAGEREF _Toc392071256 \h </w:instrText>
-            </w:r>
-            <w:r>
-              <w:rPr>
-                <w:noProof/>
-                <w:webHidden/>
-              </w:rPr>
-            </w:r>
-            <w:r>
-              <w:rPr>
-                <w:noProof/>
-                <w:webHidden/>
-              </w:rPr>
-              <w:fldChar w:fldCharType="separate"/>
-            </w:r>
-            <w:r>
-              <w:rPr>
-                <w:noProof/>
-                <w:webHidden/>
-              </w:rPr>
-              <w:t>4</w:t>
-            </w:r>
-            <w:r>
-              <w:rPr>
-                <w:noProof/>
-                <w:webHidden/>
-              </w:rPr>
-              <w:fldChar w:fldCharType="end"/>
-            </w:r>
-          </w:hyperlink>
-        </w:p>
-        <w:p>
-          <w:pPr>
-            <w:pStyle w:val="TDC1"/>
-            <w:tabs>
-              <w:tab w:val="right" w:leader="dot" w:pos="8828"/>
-            </w:tabs>
-            <w:rPr>
-              <w:noProof/>
-            </w:rPr>
-          </w:pPr>
-          <w:hyperlink w:anchor="_Toc392071257" w:history="1">
-            <w:r>
-              <w:rPr>
-                <w:rStyle w:val="Hipervnculo"/>
-                <w:noProof/>
-              </w:rPr>
-              <w:t>Código Fuente</w:t>
-            </w:r>
-            <w:r>
-              <w:rPr>
-                <w:noProof/>
-                <w:webHidden/>
-              </w:rPr>
-              <w:tab/>
-            </w:r>
-            <w:r>
-              <w:rPr>
-                <w:noProof/>
-                <w:webHidden/>
-              </w:rPr>
-              <w:fldChar w:fldCharType="begin"/>
-            </w:r>
-            <w:r>
-              <w:rPr>
-                <w:noProof/>
-                <w:webHidden/>
-              </w:rPr>
-              <w:instrText xml:space="preserve"> PAGEREF _Toc392071257 \h </w:instrText>
-            </w:r>
-            <w:r>
-              <w:rPr>
-                <w:noProof/>
-                <w:webHidden/>
-              </w:rPr>
-            </w:r>
-            <w:r>
-              <w:rPr>
-                <w:noProof/>
-                <w:webHidden/>
-              </w:rPr>
-              <w:fldChar w:fldCharType="separate"/>
-            </w:r>
-            <w:r>
-              <w:rPr>
-                <w:noProof/>
-                <w:webHidden/>
-              </w:rPr>
-              <w:t>4</w:t>
-            </w:r>
-            <w:r>
-              <w:rPr>
-                <w:noProof/>
-                <w:webHidden/>
-              </w:rPr>
-              <w:fldChar w:fldCharType="end"/>
-            </w:r>
-          </w:hyperlink>
-        </w:p>
-        <w:p>
-          <w:pPr>
-            <w:rPr>
-              <w:lang w:val="es-ES"/>
-            </w:rPr>
-          </w:pPr>
-          <w:r>
-            <w:rPr>
-              <w:lang w:val="es-ES"/>
-            </w:rPr>
-            <w:fldChar w:fldCharType="end"/>
-          </w:r>
-        </w:p>
-      </w:sdtContent>
-    </w:sdt>
+    <w:p>
+      <w:pPr>
+        <w:pStyle w:val="TOCHeading"/>
+      </w:pPr>
+      <w:r>
+        <w:t>Tabla de contenido</w:t>
+      </w:r>
+    </w:p>
+    <w:p>
+      <w:pPr>
+        <w:pStyle w:val="TOC1"/>
+        <w:tabs>
+          <w:tab w:val="right" w:leader="dot" w:pos="8828"/>
+        </w:tabs>
+        <w:rPr>
+          <w:noProof/>
+        </w:rPr>
+      </w:pPr>
+      <w:r>
+        <w:rPr>
+          <w:lang w:val="es-ES"/>
+        </w:rPr>
+        <w:fldChar w:fldCharType="begin"/>
+      </w:r>
+      <w:r>
+        <w:rPr>
+          <w:lang w:val="es-ES"/>
+        </w:rPr>
+        <w:instrText xml:space="preserve"> TOC \o "1-3" \h \z \u </w:instrText>
+      </w:r>
+      <w:r>
+        <w:rPr>
+          <w:lang w:val="es-ES"/>
+        </w:rPr>
+        <w:fldChar w:fldCharType="separate"/>
+      </w:r>
+      <w:hyperlink w:anchor="_Toc392071255" w:history="1">
+        <w:r>
+          <w:rPr>
+            <w:rStyle w:val="Hyperlink"/>
+            <w:noProof/>
+          </w:rPr>
+          <w:t>Introducción a Algoritmos Genéticos</w:t>
+        </w:r>
+        <w:r>
+          <w:rPr>
+            <w:noProof/>
+            <w:webHidden/>
+          </w:rPr>
+          <w:tab/>
+        </w:r>
+        <w:r>
+          <w:rPr>
+            <w:noProof/>
+            <w:webHidden/>
+          </w:rPr>
+          <w:fldChar w:fldCharType="begin"/>
+        </w:r>
+        <w:r>
+          <w:rPr>
+            <w:noProof/>
+            <w:webHidden/>
+          </w:rPr>
+          <w:instrText xml:space="preserve"> PAGEREF _Toc392071255 \h </w:instrText>
+        </w:r>
+        <w:r>
+          <w:rPr>
+            <w:noProof/>
+          </w:rPr>
+        </w:r>
+        <w:r>
+          <w:rPr>
+            <w:noProof/>
+            <w:webHidden/>
+          </w:rPr>
+          <w:fldChar w:fldCharType="separate"/>
+        </w:r>
+        <w:r>
+          <w:rPr>
+            <w:noProof/>
+            <w:webHidden/>
+          </w:rPr>
+          <w:t>3</w:t>
+        </w:r>
+        <w:r>
+          <w:rPr>
+            <w:noProof/>
+            <w:webHidden/>
+          </w:rPr>
+          <w:fldChar w:fldCharType="end"/>
+        </w:r>
+      </w:hyperlink>
+    </w:p>
+    <w:p>
+      <w:pPr>
+        <w:pStyle w:val="TOC1"/>
+        <w:tabs>
+          <w:tab w:val="right" w:leader="dot" w:pos="8828"/>
+        </w:tabs>
+        <w:rPr>
+          <w:noProof/>
+        </w:rPr>
+      </w:pPr>
+      <w:hyperlink w:anchor="_Toc392071256" w:history="1">
+        <w:r>
+          <w:rPr>
+            <w:rStyle w:val="Hyperlink"/>
+            <w:noProof/>
+          </w:rPr>
+          <w:t>Uso del Programa</w:t>
+        </w:r>
+        <w:r>
+          <w:rPr>
+            <w:noProof/>
+            <w:webHidden/>
+          </w:rPr>
+          <w:tab/>
+        </w:r>
+        <w:r>
+          <w:rPr>
+            <w:noProof/>
+            <w:webHidden/>
+          </w:rPr>
+          <w:fldChar w:fldCharType="begin"/>
+        </w:r>
+        <w:r>
+          <w:rPr>
+            <w:noProof/>
+            <w:webHidden/>
+          </w:rPr>
+          <w:instrText xml:space="preserve"> PAGEREF _Toc392071256 \h </w:instrText>
+        </w:r>
+        <w:r>
+          <w:rPr>
+            <w:noProof/>
+          </w:rPr>
+        </w:r>
+        <w:r>
+          <w:rPr>
+            <w:noProof/>
+            <w:webHidden/>
+          </w:rPr>
+          <w:fldChar w:fldCharType="separate"/>
+        </w:r>
+        <w:r>
+          <w:rPr>
+            <w:noProof/>
+            <w:webHidden/>
+          </w:rPr>
+          <w:t>3</w:t>
+        </w:r>
+        <w:r>
+          <w:rPr>
+            <w:noProof/>
+            <w:webHidden/>
+          </w:rPr>
+          <w:fldChar w:fldCharType="end"/>
+        </w:r>
+      </w:hyperlink>
+    </w:p>
+    <w:p>
+      <w:pPr>
+        <w:pStyle w:val="TOC1"/>
+        <w:tabs>
+          <w:tab w:val="right" w:leader="dot" w:pos="8828"/>
+        </w:tabs>
+        <w:rPr>
+          <w:noProof/>
+        </w:rPr>
+      </w:pPr>
+      <w:hyperlink w:anchor="_Toc392071257" w:history="1">
+        <w:r>
+          <w:rPr>
+            <w:rStyle w:val="Hyperlink"/>
+            <w:noProof/>
+          </w:rPr>
+          <w:t>Código Fuente</w:t>
+        </w:r>
+        <w:r>
+          <w:rPr>
+            <w:noProof/>
+            <w:webHidden/>
+          </w:rPr>
+          <w:tab/>
+        </w:r>
+        <w:r>
+          <w:rPr>
+            <w:noProof/>
+            <w:webHidden/>
+          </w:rPr>
+          <w:fldChar w:fldCharType="begin"/>
+        </w:r>
+        <w:r>
+          <w:rPr>
+            <w:noProof/>
+            <w:webHidden/>
+          </w:rPr>
+          <w:instrText xml:space="preserve"> PAGEREF _Toc392071257 \h </w:instrText>
+        </w:r>
+        <w:r>
+          <w:rPr>
+            <w:noProof/>
+          </w:rPr>
+        </w:r>
+        <w:r>
+          <w:rPr>
+            <w:noProof/>
+            <w:webHidden/>
+          </w:rPr>
+          <w:fldChar w:fldCharType="separate"/>
+        </w:r>
+        <w:r>
+          <w:rPr>
+            <w:noProof/>
+            <w:webHidden/>
+          </w:rPr>
+          <w:t>3</w:t>
+        </w:r>
+        <w:r>
+          <w:rPr>
+            <w:noProof/>
+            <w:webHidden/>
+          </w:rPr>
+          <w:fldChar w:fldCharType="end"/>
+        </w:r>
+      </w:hyperlink>
+    </w:p>
+    <w:p>
+      <w:pPr>
+        <w:rPr>
+          <w:lang w:val="es-ES"/>
+        </w:rPr>
+      </w:pPr>
+      <w:r>
+        <w:rPr>
+          <w:lang w:val="es-ES"/>
+        </w:rPr>
+        <w:fldChar w:fldCharType="end"/>
+      </w:r>
+    </w:p>
     <w:bookmarkEnd w:id="0"/>
     <w:p>
       <w:pPr>
         <w:rPr>
-          <w:rFonts w:asciiTheme="majorHAnsi" w:eastAsiaTheme="majorEastAsia" w:hAnsiTheme="majorHAnsi" w:cstheme="majorBidi"/>
+          <w:rFonts w:ascii="Cambria" w:hAnsi="Cambria"/>
           <w:b/>
           <w:bCs/>
-          <w:color w:val="365F91" w:themeColor="accent1" w:themeShade="BF"/>
+          <w:color w:val="365F91"/>
           <w:sz w:val="28"/>
           <w:szCs w:val="28"/>
         </w:rPr>
       </w:pPr>
       <w:r>
         <w:rPr>
-          <w:rFonts w:asciiTheme="majorHAnsi" w:eastAsiaTheme="majorEastAsia" w:hAnsiTheme="majorHAnsi" w:cstheme="majorBidi"/>
+          <w:rFonts w:ascii="Cambria" w:hAnsi="Cambria"/>
           <w:b/>
           <w:bCs/>
-          <w:color w:val="365F91" w:themeColor="accent1" w:themeShade="BF"/>
+          <w:color w:val="365F91"/>
           <w:sz w:val="28"/>
           <w:szCs w:val="28"/>
         </w:rPr>
@@ -794,158 +761,209 @@
     </w:p>
     <w:p>
       <w:pPr>
-        <w:pStyle w:val="Ttulo1"/>
+        <w:pStyle w:val="Heading1"/>
       </w:pPr>
       <w:bookmarkStart w:id="1" w:name="_Toc392071255"/>
       <w:r>
-        <w:lastRenderedPageBreak/>
         <w:t>Introducción a Algoritmos Genéticos</w:t>
       </w:r>
       <w:bookmarkEnd w:id="1"/>
     </w:p>
     <w:p/>
     <w:p>
-      <w:pPr>
-        <w:rPr>
-          <w:rFonts w:eastAsiaTheme="majorEastAsia"/>
-        </w:rPr>
-      </w:pPr>
-      <w:r>
-        <w:rPr>
-          <w:rFonts w:eastAsiaTheme="majorEastAsia"/>
-        </w:rPr>
+      <w:r>
         <w:t>Un algoritmo genético es un método adaptativo que usa la búsqueda y el aprendizaje para</w:t>
       </w:r>
       <w:r>
-        <w:rPr>
-          <w:rFonts w:eastAsiaTheme="majorEastAsia"/>
-        </w:rPr>
         <w:t xml:space="preserve"> </w:t>
       </w:r>
       <w:r>
-        <w:rPr>
-          <w:rFonts w:eastAsiaTheme="majorEastAsia"/>
-        </w:rPr>
         <w:t>resolver problemas, basándose en los procesos de evolu</w:t>
       </w:r>
       <w:r>
-        <w:rPr>
-          <w:rFonts w:eastAsiaTheme="majorEastAsia"/>
-        </w:rPr>
         <w:t xml:space="preserve">ción genética de los organismos </w:t>
       </w:r>
       <w:r>
-        <w:rPr>
-          <w:rFonts w:eastAsiaTheme="majorEastAsia"/>
-        </w:rPr>
         <w:t>vivos. Su objetivo es encontrar una “buena” solución, no garantiza que sea la óptima.</w:t>
       </w:r>
     </w:p>
     <w:p>
-      <w:pPr>
-        <w:rPr>
-          <w:rFonts w:eastAsiaTheme="majorEastAsia"/>
-        </w:rPr>
-      </w:pPr>
-      <w:r>
-        <w:rPr>
-          <w:rFonts w:eastAsiaTheme="majorEastAsia"/>
-        </w:rPr>
+      <w:r>
         <w:t>Para operar, parte de una población inicial y evalúa la aptit</w:t>
       </w:r>
       <w:r>
-        <w:rPr>
-          <w:rFonts w:eastAsiaTheme="majorEastAsia"/>
-        </w:rPr>
         <w:t xml:space="preserve">ud de cada individuo. Si no hay </w:t>
       </w:r>
       <w:r>
-        <w:rPr>
-          <w:rFonts w:eastAsiaTheme="majorEastAsia"/>
-        </w:rPr>
         <w:t xml:space="preserve">una solución satisfactoria, ejecuta un proceso iterativo de </w:t>
       </w:r>
       <w:r>
-        <w:rPr>
-          <w:rFonts w:eastAsiaTheme="majorEastAsia"/>
-        </w:rPr>
         <w:t xml:space="preserve">selección (elige los individuos </w:t>
       </w:r>
       <w:r>
-        <w:rPr>
-          <w:rFonts w:eastAsiaTheme="majorEastAsia"/>
-        </w:rPr>
         <w:t>más aptos para que su información permanezca en las siguie</w:t>
       </w:r>
       <w:r>
-        <w:rPr>
-          <w:rFonts w:eastAsiaTheme="majorEastAsia"/>
-        </w:rPr>
         <w:t xml:space="preserve">ntes generaciones), cruzamiento </w:t>
       </w:r>
       <w:r>
-        <w:rPr>
-          <w:rFonts w:eastAsiaTheme="majorEastAsia"/>
-        </w:rPr>
         <w:t>(permite que los con más aptitud combinen sus</w:t>
       </w:r>
       <w:r>
-        <w:rPr>
-          <w:rFonts w:eastAsiaTheme="majorEastAsia"/>
-        </w:rPr>
         <w:t xml:space="preserve"> atributos) y mutación (fomenta </w:t>
       </w:r>
       <w:r>
-        <w:rPr>
-          <w:rFonts w:eastAsiaTheme="majorEastAsia"/>
-        </w:rPr>
         <w:t>la diversidad cambiando algunas características al azar); y</w:t>
       </w:r>
       <w:r>
-        <w:rPr>
-          <w:rFonts w:eastAsiaTheme="majorEastAsia"/>
-        </w:rPr>
         <w:t xml:space="preserve"> lo repite las veces necesarias </w:t>
       </w:r>
       <w:r>
-        <w:rPr>
-          <w:rFonts w:eastAsiaTheme="majorEastAsia"/>
-        </w:rPr>
         <w:t>hasta cumplir con la condición de parada. Cada individuo r</w:t>
       </w:r>
       <w:r>
-        <w:rPr>
-          <w:rFonts w:eastAsiaTheme="majorEastAsia"/>
-        </w:rPr>
         <w:t xml:space="preserve">epresenta una solución posible, </w:t>
       </w:r>
       <w:r>
-        <w:rPr>
-          <w:rFonts w:eastAsiaTheme="majorEastAsia"/>
-        </w:rPr>
         <w:t>y se elige la que tenga mayor aptitud.</w:t>
       </w:r>
-      <w:r>
-        <w:rPr>
-          <w:rFonts w:eastAsiaTheme="majorEastAsia"/>
-        </w:rPr>
+    </w:p>
+    <w:p>
+      <w:r>
+        <w:t>El algoritmo toma parámetros para poder definir la población y los pasos de la población estos son:</w:t>
+      </w:r>
+    </w:p>
+    <w:p>
+      <w:pPr>
+        <w:numPr>
+          <w:ilvl w:val="0"/>
+          <w:numId w:val="8"/>
+        </w:numPr>
+      </w:pPr>
+      <w:r>
+        <w:t>Cantidad</w:t>
+      </w:r>
+      <w:r>
+        <w:t xml:space="preserve"> </w:t>
+      </w:r>
+      <w:r>
+        <w:t>Individuos</w:t>
+      </w:r>
+      <w:r>
+        <w:t xml:space="preserve"> </w:t>
+      </w:r>
+      <w:r>
+        <w:t>En</w:t>
+      </w:r>
+      <w:r>
+        <w:t xml:space="preserve"> </w:t>
+      </w:r>
+      <w:r>
+        <w:t>Población</w:t>
+      </w:r>
+      <w:r>
+        <w:t>: Cuantos individuos se encuentran en la población original.</w:t>
+      </w:r>
+    </w:p>
+    <w:p>
+      <w:pPr>
+        <w:numPr>
+          <w:ilvl w:val="0"/>
+          <w:numId w:val="8"/>
+        </w:numPr>
+      </w:pPr>
+      <w:r>
+        <w:t>Tasa</w:t>
+      </w:r>
+      <w:r>
+        <w:t xml:space="preserve"> </w:t>
+      </w:r>
+      <w:r>
+        <w:t>De</w:t>
+      </w:r>
+      <w:r>
+        <w:t xml:space="preserve"> Selección: Sirve para saber que cantidad de individuos mueren debido a la selección, son aquellos que no que tengan menor aptitud.</w:t>
+      </w:r>
+    </w:p>
+    <w:p>
+      <w:pPr>
+        <w:numPr>
+          <w:ilvl w:val="0"/>
+          <w:numId w:val="8"/>
+        </w:numPr>
+      </w:pPr>
+      <w:r>
+        <w:t>Tasa</w:t>
+      </w:r>
+      <w:r>
+        <w:t xml:space="preserve"> </w:t>
+      </w:r>
+      <w:r>
+        <w:t>De</w:t>
+      </w:r>
+      <w:r>
+        <w:t xml:space="preserve"> </w:t>
+      </w:r>
+      <w:r>
+        <w:t>Mutación</w:t>
+      </w:r>
+      <w:r>
+        <w:t>: Es la probabilidad de mutación de un individuo de la población, si se cumple esta probabilidad muta, sino no.</w:t>
+      </w:r>
+    </w:p>
+    <w:p>
+      <w:pPr>
+        <w:numPr>
+          <w:ilvl w:val="0"/>
+          <w:numId w:val="8"/>
+        </w:numPr>
+      </w:pPr>
+      <w:r>
+        <w:t>Minima</w:t>
+      </w:r>
+      <w:r>
+        <w:t xml:space="preserve"> </w:t>
+      </w:r>
+      <w:r>
+        <w:t>Variación</w:t>
+      </w:r>
+      <w:r>
+        <w:t xml:space="preserve"> </w:t>
+      </w:r>
+      <w:r>
+        <w:t>Entre</w:t>
+      </w:r>
+      <w:r>
+        <w:t xml:space="preserve"> </w:t>
+      </w:r>
+      <w:r>
+        <w:t>Generaciones</w:t>
+      </w:r>
+      <w:r>
+        <w:t>: Es la variación entre aptitudes de poblaciones en dos iteraciones seguidas. La misma se usa como condición de corte si es menor a este valor.</w:t>
+      </w:r>
+      <w:r>
         <w:br w:type="page"/>
       </w:r>
     </w:p>
     <w:p>
       <w:pPr>
-        <w:pStyle w:val="Ttulo1"/>
+        <w:pStyle w:val="Heading1"/>
       </w:pPr>
       <w:bookmarkStart w:id="2" w:name="_Toc392071256"/>
       <w:r>
-        <w:lastRenderedPageBreak/>
         <w:t>Uso del Programa</w:t>
       </w:r>
       <w:bookmarkEnd w:id="2"/>
     </w:p>
     <w:p>
-      <w:pPr>
-        <w:pStyle w:val="Ttulo1"/>
+      <w:r>
+        <w:t>Para utilizar el programa se debe compilar usando una maquina virtual java</w:t>
+      </w:r>
+    </w:p>
+    <w:p>
+      <w:pPr>
+        <w:pStyle w:val="Heading1"/>
       </w:pPr>
       <w:bookmarkStart w:id="3" w:name="_Toc392071257"/>
       <w:r>
@@ -954,8 +972,8 @@
       <w:bookmarkEnd w:id="3"/>
     </w:p>
     <w:sectPr>
-      <w:headerReference w:type="default" r:id="rId11"/>
-      <w:footerReference w:type="default" r:id="rId12"/>
+      <w:headerReference w:type="default" r:id="rId10"/>
+      <w:footerReference w:type="default" r:id="rId11"/>
       <w:pgSz w:w="12240" w:h="15840"/>
       <w:pgMar w:top="1417" w:right="1701" w:bottom="1417" w:left="1701" w:header="708" w:footer="708" w:gutter="0"/>
       <w:cols w:space="708"/>
@@ -992,42 +1010,20 @@
 
 <file path=word/footer1.xml><?xml version="1.0" encoding="utf-8"?>
 <w:ftr xmlns:ve="http://schemas.openxmlformats.org/markup-compatibility/2006" xmlns:o="urn:schemas-microsoft-com:office:office" xmlns:r="http://schemas.openxmlformats.org/officeDocument/2006/relationships" xmlns:m="http://schemas.openxmlformats.org/officeDocument/2006/math" xmlns:v="urn:schemas-microsoft-com:vml" xmlns:wp="http://schemas.openxmlformats.org/drawingml/2006/wordprocessingDrawing" xmlns:w10="urn:schemas-microsoft-com:office:word" xmlns:w="http://schemas.openxmlformats.org/wordprocessingml/2006/main" xmlns:wne="http://schemas.microsoft.com/office/word/2006/wordml">
-  <w:sdt>
-    <w:sdtPr>
-      <w:id w:val="4709032"/>
-      <w:docPartObj>
-        <w:docPartGallery w:val="Page Numbers (Bottom of Page)"/>
-        <w:docPartUnique/>
-      </w:docPartObj>
-    </w:sdtPr>
-    <w:sdtContent>
-      <w:sdt>
-        <w:sdtPr>
-          <w:id w:val="216747587"/>
-          <w:docPartObj>
-            <w:docPartGallery w:val="Page Numbers (Top of Page)"/>
-            <w:docPartUnique/>
-          </w:docPartObj>
-        </w:sdtPr>
-        <w:sdtContent>
-          <w:p>
-            <w:pPr>
-              <w:pStyle w:val="Piedepgina"/>
-            </w:pPr>
-            <w:r>
-              <w:tab/>
-            </w:r>
-            <w:r>
-              <w:tab/>
-            </w:r>
-          </w:p>
-        </w:sdtContent>
-      </w:sdt>
-    </w:sdtContent>
-  </w:sdt>
   <w:p>
     <w:pPr>
-      <w:pStyle w:val="Piedepgina"/>
+      <w:pStyle w:val="Footer"/>
+    </w:pPr>
+    <w:r>
+      <w:tab/>
+    </w:r>
+    <w:r>
+      <w:tab/>
+    </w:r>
+  </w:p>
+  <w:p>
+    <w:pPr>
+      <w:pStyle w:val="Footer"/>
     </w:pPr>
   </w:p>
 </w:ftr>
@@ -1035,123 +1031,89 @@
 
 <file path=word/footer2.xml><?xml version="1.0" encoding="utf-8"?>
 <w:ftr xmlns:ve="http://schemas.openxmlformats.org/markup-compatibility/2006" xmlns:o="urn:schemas-microsoft-com:office:office" xmlns:r="http://schemas.openxmlformats.org/officeDocument/2006/relationships" xmlns:m="http://schemas.openxmlformats.org/officeDocument/2006/math" xmlns:v="urn:schemas-microsoft-com:vml" xmlns:wp="http://schemas.openxmlformats.org/drawingml/2006/wordprocessingDrawing" xmlns:w10="urn:schemas-microsoft-com:office:word" xmlns:w="http://schemas.openxmlformats.org/wordprocessingml/2006/main" xmlns:wne="http://schemas.microsoft.com/office/word/2006/wordml">
-  <w:sdt>
-    <w:sdtPr>
-      <w:id w:val="752614"/>
-      <w:docPartObj>
-        <w:docPartGallery w:val="Page Numbers (Bottom of Page)"/>
-        <w:docPartUnique/>
-      </w:docPartObj>
-    </w:sdtPr>
-    <w:sdtContent>
-      <w:sdt>
-        <w:sdtPr>
-          <w:id w:val="752615"/>
-          <w:docPartObj>
-            <w:docPartGallery w:val="Page Numbers (Top of Page)"/>
-            <w:docPartUnique/>
-          </w:docPartObj>
-        </w:sdtPr>
-        <w:sdtContent>
-          <w:p>
-            <w:pPr>
-              <w:pStyle w:val="Piedepgina"/>
-            </w:pPr>
-            <w:r>
-              <w:t>1er Cuatrimestre 2014</w:t>
-            </w:r>
-            <w:r>
-              <w:tab/>
-            </w:r>
-            <w:r>
-              <w:tab/>
-              <w:t xml:space="preserve">Página </w:t>
-            </w:r>
-            <w:r>
-              <w:rPr>
-                <w:b/>
-                <w:sz w:val="24"/>
-                <w:szCs w:val="24"/>
-              </w:rPr>
-              <w:fldChar w:fldCharType="begin"/>
-            </w:r>
-            <w:r>
-              <w:rPr>
-                <w:b/>
-              </w:rPr>
-              <w:instrText>PAGE</w:instrText>
-            </w:r>
-            <w:r>
-              <w:rPr>
-                <w:b/>
-                <w:sz w:val="24"/>
-                <w:szCs w:val="24"/>
-              </w:rPr>
-              <w:fldChar w:fldCharType="separate"/>
-            </w:r>
-            <w:r>
-              <w:rPr>
-                <w:b/>
-                <w:noProof/>
-              </w:rPr>
-              <w:t>4</w:t>
-            </w:r>
-            <w:r>
-              <w:rPr>
-                <w:b/>
-                <w:sz w:val="24"/>
-                <w:szCs w:val="24"/>
-              </w:rPr>
-              <w:fldChar w:fldCharType="end"/>
-            </w:r>
-            <w:r>
-              <w:t xml:space="preserve"> de </w:t>
-            </w:r>
-            <w:r>
-              <w:rPr>
-                <w:b/>
-                <w:sz w:val="24"/>
-                <w:szCs w:val="24"/>
-              </w:rPr>
-              <w:fldChar w:fldCharType="begin"/>
-            </w:r>
-            <w:r>
-              <w:rPr>
-                <w:b/>
-              </w:rPr>
-              <w:instrText>NUMPAGES</w:instrText>
-            </w:r>
-            <w:r>
-              <w:rPr>
-                <w:b/>
-                <w:sz w:val="24"/>
-                <w:szCs w:val="24"/>
-              </w:rPr>
-              <w:fldChar w:fldCharType="separate"/>
-            </w:r>
-            <w:r>
-              <w:rPr>
-                <w:b/>
-                <w:noProof/>
-              </w:rPr>
-              <w:t>4</w:t>
-            </w:r>
-            <w:r>
-              <w:rPr>
-                <w:b/>
-                <w:sz w:val="24"/>
-                <w:szCs w:val="24"/>
-              </w:rPr>
-              <w:fldChar w:fldCharType="end"/>
-            </w:r>
-          </w:p>
-        </w:sdtContent>
-      </w:sdt>
-    </w:sdtContent>
-  </w:sdt>
   <w:p>
     <w:pPr>
-      <w:pStyle w:val="Piedepgina"/>
+      <w:pStyle w:val="Footer"/>
+    </w:pPr>
+    <w:r>
+      <w:t>1er Cuatrimestre 2014</w:t>
+    </w:r>
+    <w:r>
+      <w:tab/>
+    </w:r>
+    <w:r>
+      <w:tab/>
+      <w:t xml:space="preserve">Página </w:t>
+    </w:r>
+    <w:r>
+      <w:rPr>
+        <w:b/>
+      </w:rPr>
+      <w:fldChar w:fldCharType="begin"/>
+    </w:r>
+    <w:r>
+      <w:rPr>
+        <w:b/>
+      </w:rPr>
+      <w:instrText>PAGE</w:instrText>
+    </w:r>
+    <w:r>
+      <w:rPr>
+        <w:b/>
+      </w:rPr>
+      <w:fldChar w:fldCharType="separate"/>
+    </w:r>
+    <w:r>
+      <w:rPr>
+        <w:b/>
+        <w:noProof/>
+      </w:rPr>
+      <w:t>3</w:t>
+    </w:r>
+    <w:r>
+      <w:rPr>
+        <w:b/>
+      </w:rPr>
+      <w:fldChar w:fldCharType="end"/>
+    </w:r>
+    <w:r>
+      <w:t xml:space="preserve"> de </w:t>
+    </w:r>
+    <w:r>
+      <w:rPr>
+        <w:b/>
+      </w:rPr>
+      <w:fldChar w:fldCharType="begin"/>
+    </w:r>
+    <w:r>
+      <w:rPr>
+        <w:b/>
+      </w:rPr>
+      <w:instrText>NUMPAGES</w:instrText>
+    </w:r>
+    <w:r>
+      <w:rPr>
+        <w:b/>
+      </w:rPr>
+      <w:fldChar w:fldCharType="separate"/>
+    </w:r>
+    <w:r>
+      <w:rPr>
+        <w:b/>
+        <w:noProof/>
+      </w:rPr>
+      <w:t>4</w:t>
+    </w:r>
+    <w:r>
+      <w:rPr>
+        <w:b/>
+      </w:rPr>
+      <w:fldChar w:fldCharType="end"/>
+    </w:r>
+  </w:p>
+  <w:p>
+    <w:pPr>
+      <w:pStyle w:val="Footer"/>
     </w:pPr>
   </w:p>
 </w:ftr>
@@ -1186,7 +1148,7 @@
 <w:hdr xmlns:ve="http://schemas.openxmlformats.org/markup-compatibility/2006" xmlns:o="urn:schemas-microsoft-com:office:office" xmlns:r="http://schemas.openxmlformats.org/officeDocument/2006/relationships" xmlns:m="http://schemas.openxmlformats.org/officeDocument/2006/math" xmlns:v="urn:schemas-microsoft-com:vml" xmlns:wp="http://schemas.openxmlformats.org/drawingml/2006/wordprocessingDrawing" xmlns:w10="urn:schemas-microsoft-com:office:word" xmlns:w="http://schemas.openxmlformats.org/wordprocessingml/2006/main" xmlns:wne="http://schemas.microsoft.com/office/word/2006/wordml">
   <w:p>
     <w:pPr>
-      <w:pStyle w:val="Encabezado"/>
+      <w:pStyle w:val="Header"/>
     </w:pPr>
     <w:r>
       <w:tab/>
@@ -1199,16 +1161,10 @@
 <w:hdr xmlns:ve="http://schemas.openxmlformats.org/markup-compatibility/2006" xmlns:o="urn:schemas-microsoft-com:office:office" xmlns:r="http://schemas.openxmlformats.org/officeDocument/2006/relationships" xmlns:m="http://schemas.openxmlformats.org/officeDocument/2006/math" xmlns:v="urn:schemas-microsoft-com:vml" xmlns:wp="http://schemas.openxmlformats.org/drawingml/2006/wordprocessingDrawing" xmlns:w10="urn:schemas-microsoft-com:office:word" xmlns:w="http://schemas.openxmlformats.org/wordprocessingml/2006/main" xmlns:wne="http://schemas.microsoft.com/office/word/2006/wordml">
   <w:p>
     <w:pPr>
-      <w:pStyle w:val="Encabezado"/>
+      <w:pStyle w:val="Header"/>
     </w:pPr>
     <w:r>
-      <w:t>75.19</w:t>
-    </w:r>
-    <w:r>
-      <w:t xml:space="preserve"> – </w:t>
-    </w:r>
-    <w:r>
-      <w:t>Teoría de la Comunicación</w:t>
+      <w:t>75.19 – Teoría de la Comunicación</w:t>
     </w:r>
     <w:r>
       <w:tab/>
@@ -1220,7 +1176,7 @@
   </w:p>
   <w:p>
     <w:pPr>
-      <w:pStyle w:val="Encabezado"/>
+      <w:pStyle w:val="Header"/>
     </w:pPr>
     <w:r>
       <w:tab/>
@@ -1232,6 +1188,145 @@
 <file path=word/numbering.xml><?xml version="1.0" encoding="utf-8"?>
 <w:numbering xmlns:ve="http://schemas.openxmlformats.org/markup-compatibility/2006" xmlns:o="urn:schemas-microsoft-com:office:office" xmlns:r="http://schemas.openxmlformats.org/officeDocument/2006/relationships" xmlns:m="http://schemas.openxmlformats.org/officeDocument/2006/math" xmlns:v="urn:schemas-microsoft-com:vml" xmlns:wp="http://schemas.openxmlformats.org/drawingml/2006/wordprocessingDrawing" xmlns:w10="urn:schemas-microsoft-com:office:word" xmlns:w="http://schemas.openxmlformats.org/wordprocessingml/2006/main" xmlns:wne="http://schemas.microsoft.com/office/word/2006/wordml">
   <w:abstractNum w:abstractNumId="0">
+    <w:nsid w:val="01AD7204"/>
+    <w:multiLevelType w:val="hybridMultilevel"/>
+    <w:tmpl w:val="9404CE1A"/>
+    <w:lvl w:ilvl="0" w:tplc="9FB42AA2">
+      <w:numFmt w:val="bullet"/>
+      <w:lvlText w:val="-"/>
+      <w:lvlJc w:val="left"/>
+      <w:pPr>
+        <w:tabs>
+          <w:tab w:val="num" w:pos="720"/>
+        </w:tabs>
+        <w:ind w:left="720" w:hanging="360"/>
+      </w:pPr>
+      <w:rPr>
+        <w:rFonts w:ascii="Calibri" w:eastAsia="Times New Roman" w:hAnsi="Calibri" w:hint="default"/>
+      </w:rPr>
+    </w:lvl>
+    <w:lvl w:ilvl="1" w:tplc="0C0A0003" w:tentative="1">
+      <w:start w:val="1"/>
+      <w:numFmt w:val="bullet"/>
+      <w:lvlText w:val="o"/>
+      <w:lvlJc w:val="left"/>
+      <w:pPr>
+        <w:tabs>
+          <w:tab w:val="num" w:pos="1440"/>
+        </w:tabs>
+        <w:ind w:left="1440" w:hanging="360"/>
+      </w:pPr>
+      <w:rPr>
+        <w:rFonts w:ascii="Courier New" w:hAnsi="Courier New" w:hint="default"/>
+      </w:rPr>
+    </w:lvl>
+    <w:lvl w:ilvl="2" w:tplc="0C0A0005" w:tentative="1">
+      <w:start w:val="1"/>
+      <w:numFmt w:val="bullet"/>
+      <w:lvlText w:val=""/>
+      <w:lvlJc w:val="left"/>
+      <w:pPr>
+        <w:tabs>
+          <w:tab w:val="num" w:pos="2160"/>
+        </w:tabs>
+        <w:ind w:left="2160" w:hanging="360"/>
+      </w:pPr>
+      <w:rPr>
+        <w:rFonts w:ascii="Wingdings" w:hAnsi="Wingdings" w:hint="default"/>
+      </w:rPr>
+    </w:lvl>
+    <w:lvl w:ilvl="3" w:tplc="0C0A0001" w:tentative="1">
+      <w:start w:val="1"/>
+      <w:numFmt w:val="bullet"/>
+      <w:lvlText w:val=""/>
+      <w:lvlJc w:val="left"/>
+      <w:pPr>
+        <w:tabs>
+          <w:tab w:val="num" w:pos="2880"/>
+        </w:tabs>
+        <w:ind w:left="2880" w:hanging="360"/>
+      </w:pPr>
+      <w:rPr>
+        <w:rFonts w:ascii="Symbol" w:hAnsi="Symbol" w:hint="default"/>
+      </w:rPr>
+    </w:lvl>
+    <w:lvl w:ilvl="4" w:tplc="0C0A0003" w:tentative="1">
+      <w:start w:val="1"/>
+      <w:numFmt w:val="bullet"/>
+      <w:lvlText w:val="o"/>
+      <w:lvlJc w:val="left"/>
+      <w:pPr>
+        <w:tabs>
+          <w:tab w:val="num" w:pos="3600"/>
+        </w:tabs>
+        <w:ind w:left="3600" w:hanging="360"/>
+      </w:pPr>
+      <w:rPr>
+        <w:rFonts w:ascii="Courier New" w:hAnsi="Courier New" w:hint="default"/>
+      </w:rPr>
+    </w:lvl>
+    <w:lvl w:ilvl="5" w:tplc="0C0A0005" w:tentative="1">
+      <w:start w:val="1"/>
+      <w:numFmt w:val="bullet"/>
+      <w:lvlText w:val=""/>
+      <w:lvlJc w:val="left"/>
+      <w:pPr>
+        <w:tabs>
+          <w:tab w:val="num" w:pos="4320"/>
+        </w:tabs>
+        <w:ind w:left="4320" w:hanging="360"/>
+      </w:pPr>
+      <w:rPr>
+        <w:rFonts w:ascii="Wingdings" w:hAnsi="Wingdings" w:hint="default"/>
+      </w:rPr>
+    </w:lvl>
+    <w:lvl w:ilvl="6" w:tplc="0C0A0001" w:tentative="1">
+      <w:start w:val="1"/>
+      <w:numFmt w:val="bullet"/>
+      <w:lvlText w:val=""/>
+      <w:lvlJc w:val="left"/>
+      <w:pPr>
+        <w:tabs>
+          <w:tab w:val="num" w:pos="5040"/>
+        </w:tabs>
+        <w:ind w:left="5040" w:hanging="360"/>
+      </w:pPr>
+      <w:rPr>
+        <w:rFonts w:ascii="Symbol" w:hAnsi="Symbol" w:hint="default"/>
+      </w:rPr>
+    </w:lvl>
+    <w:lvl w:ilvl="7" w:tplc="0C0A0003" w:tentative="1">
+      <w:start w:val="1"/>
+      <w:numFmt w:val="bullet"/>
+      <w:lvlText w:val="o"/>
+      <w:lvlJc w:val="left"/>
+      <w:pPr>
+        <w:tabs>
+          <w:tab w:val="num" w:pos="5760"/>
+        </w:tabs>
+        <w:ind w:left="5760" w:hanging="360"/>
+      </w:pPr>
+      <w:rPr>
+        <w:rFonts w:ascii="Courier New" w:hAnsi="Courier New" w:hint="default"/>
+      </w:rPr>
+    </w:lvl>
+    <w:lvl w:ilvl="8" w:tplc="0C0A0005" w:tentative="1">
+      <w:start w:val="1"/>
+      <w:numFmt w:val="bullet"/>
+      <w:lvlText w:val=""/>
+      <w:lvlJc w:val="left"/>
+      <w:pPr>
+        <w:tabs>
+          <w:tab w:val="num" w:pos="6480"/>
+        </w:tabs>
+        <w:ind w:left="6480" w:hanging="360"/>
+      </w:pPr>
+      <w:rPr>
+        <w:rFonts w:ascii="Wingdings" w:hAnsi="Wingdings" w:hint="default"/>
+      </w:rPr>
+    </w:lvl>
+  </w:abstractNum>
+  <w:abstractNum w:abstractNumId="1">
     <w:nsid w:val="07A33667"/>
     <w:multiLevelType w:val="hybridMultilevel"/>
     <w:tmpl w:val="86FABA26"/>
@@ -1262,7 +1357,7 @@
         <w:ind w:left="2148" w:hanging="360"/>
       </w:pPr>
       <w:rPr>
-        <w:rFonts w:ascii="Courier New" w:hAnsi="Courier New" w:cs="Courier New" w:hint="default"/>
+        <w:rFonts w:ascii="Courier New" w:hAnsi="Courier New" w:hint="default"/>
       </w:rPr>
     </w:lvl>
     <w:lvl w:ilvl="2" w:tplc="2C0A0005" w:tentative="1">
@@ -1307,7 +1402,7 @@
         <w:ind w:left="4308" w:hanging="360"/>
       </w:pPr>
       <w:rPr>
-        <w:rFonts w:ascii="Courier New" w:hAnsi="Courier New" w:cs="Courier New" w:hint="default"/>
+        <w:rFonts w:ascii="Courier New" w:hAnsi="Courier New" w:hint="default"/>
       </w:rPr>
     </w:lvl>
     <w:lvl w:ilvl="5" w:tplc="2C0A0005" w:tentative="1">
@@ -1352,7 +1447,7 @@
         <w:ind w:left="6468" w:hanging="360"/>
       </w:pPr>
       <w:rPr>
-        <w:rFonts w:ascii="Courier New" w:hAnsi="Courier New" w:cs="Courier New" w:hint="default"/>
+        <w:rFonts w:ascii="Courier New" w:hAnsi="Courier New" w:hint="default"/>
       </w:rPr>
     </w:lvl>
     <w:lvl w:ilvl="8" w:tplc="2C0A0005" w:tentative="1">
@@ -1371,7 +1466,7 @@
       </w:rPr>
     </w:lvl>
   </w:abstractNum>
-  <w:abstractNum w:abstractNumId="1">
+  <w:abstractNum w:abstractNumId="2">
     <w:nsid w:val="09A36E8C"/>
     <w:multiLevelType w:val="hybridMultilevel"/>
     <w:tmpl w:val="760ACEB0"/>
@@ -1402,7 +1497,7 @@
         <w:ind w:left="2496" w:hanging="360"/>
       </w:pPr>
       <w:rPr>
-        <w:rFonts w:ascii="Courier New" w:hAnsi="Courier New" w:cs="Courier New" w:hint="default"/>
+        <w:rFonts w:ascii="Courier New" w:hAnsi="Courier New" w:hint="default"/>
       </w:rPr>
     </w:lvl>
     <w:lvl w:ilvl="2" w:tplc="2C0A0005" w:tentative="1">
@@ -1447,7 +1542,7 @@
         <w:ind w:left="4656" w:hanging="360"/>
       </w:pPr>
       <w:rPr>
-        <w:rFonts w:ascii="Courier New" w:hAnsi="Courier New" w:cs="Courier New" w:hint="default"/>
+        <w:rFonts w:ascii="Courier New" w:hAnsi="Courier New" w:hint="default"/>
       </w:rPr>
     </w:lvl>
     <w:lvl w:ilvl="5" w:tplc="2C0A0005" w:tentative="1">
@@ -1492,7 +1587,7 @@
         <w:ind w:left="6816" w:hanging="360"/>
       </w:pPr>
       <w:rPr>
-        <w:rFonts w:ascii="Courier New" w:hAnsi="Courier New" w:cs="Courier New" w:hint="default"/>
+        <w:rFonts w:ascii="Courier New" w:hAnsi="Courier New" w:hint="default"/>
       </w:rPr>
     </w:lvl>
     <w:lvl w:ilvl="8" w:tplc="2C0A0005" w:tentative="1">
@@ -1511,7 +1606,7 @@
       </w:rPr>
     </w:lvl>
   </w:abstractNum>
-  <w:abstractNum w:abstractNumId="2">
+  <w:abstractNum w:abstractNumId="3">
     <w:nsid w:val="37E63C13"/>
     <w:multiLevelType w:val="hybridMultilevel"/>
     <w:tmpl w:val="214E16AA"/>
@@ -1526,6 +1621,9 @@
         </w:tabs>
         <w:ind w:left="720" w:hanging="360"/>
       </w:pPr>
+      <w:rPr>
+        <w:rFonts w:cs="Times New Roman"/>
+      </w:rPr>
     </w:lvl>
     <w:lvl w:ilvl="1" w:tplc="2C0A0001">
       <w:start w:val="1"/>
@@ -1553,6 +1651,9 @@
         </w:tabs>
         <w:ind w:left="2160" w:hanging="180"/>
       </w:pPr>
+      <w:rPr>
+        <w:rFonts w:cs="Times New Roman"/>
+      </w:rPr>
     </w:lvl>
     <w:lvl w:ilvl="3" w:tplc="2C0A000F" w:tentative="1">
       <w:start w:val="1"/>
@@ -1565,6 +1666,9 @@
         </w:tabs>
         <w:ind w:left="2880" w:hanging="360"/>
       </w:pPr>
+      <w:rPr>
+        <w:rFonts w:cs="Times New Roman"/>
+      </w:rPr>
     </w:lvl>
     <w:lvl w:ilvl="4" w:tplc="2C0A0019" w:tentative="1">
       <w:start w:val="1"/>
@@ -1577,6 +1681,9 @@
         </w:tabs>
         <w:ind w:left="3600" w:hanging="360"/>
       </w:pPr>
+      <w:rPr>
+        <w:rFonts w:cs="Times New Roman"/>
+      </w:rPr>
     </w:lvl>
     <w:lvl w:ilvl="5" w:tplc="2C0A001B" w:tentative="1">
       <w:start w:val="1"/>
@@ -1589,6 +1696,9 @@
         </w:tabs>
         <w:ind w:left="4320" w:hanging="180"/>
       </w:pPr>
+      <w:rPr>
+        <w:rFonts w:cs="Times New Roman"/>
+      </w:rPr>
     </w:lvl>
     <w:lvl w:ilvl="6" w:tplc="2C0A000F" w:tentative="1">
       <w:start w:val="1"/>
@@ -1601,6 +1711,9 @@
         </w:tabs>
         <w:ind w:left="5040" w:hanging="360"/>
       </w:pPr>
+      <w:rPr>
+        <w:rFonts w:cs="Times New Roman"/>
+      </w:rPr>
     </w:lvl>
     <w:lvl w:ilvl="7" w:tplc="2C0A0019" w:tentative="1">
       <w:start w:val="1"/>
@@ -1613,6 +1726,9 @@
         </w:tabs>
         <w:ind w:left="5760" w:hanging="360"/>
       </w:pPr>
+      <w:rPr>
+        <w:rFonts w:cs="Times New Roman"/>
+      </w:rPr>
     </w:lvl>
     <w:lvl w:ilvl="8" w:tplc="2C0A001B" w:tentative="1">
       <w:start w:val="1"/>
@@ -1625,9 +1741,12 @@
         </w:tabs>
         <w:ind w:left="6480" w:hanging="180"/>
       </w:pPr>
+      <w:rPr>
+        <w:rFonts w:cs="Times New Roman"/>
+      </w:rPr>
     </w:lvl>
   </w:abstractNum>
-  <w:abstractNum w:abstractNumId="3">
+  <w:abstractNum w:abstractNumId="4">
     <w:nsid w:val="4E1953CA"/>
     <w:multiLevelType w:val="hybridMultilevel"/>
     <w:tmpl w:val="54444448"/>
@@ -1652,7 +1771,7 @@
         <w:ind w:left="2160" w:hanging="360"/>
       </w:pPr>
       <w:rPr>
-        <w:rFonts w:ascii="Courier New" w:hAnsi="Courier New" w:cs="Courier New" w:hint="default"/>
+        <w:rFonts w:ascii="Courier New" w:hAnsi="Courier New" w:hint="default"/>
       </w:rPr>
     </w:lvl>
     <w:lvl w:ilvl="2" w:tplc="2C0A0005" w:tentative="1">
@@ -1688,7 +1807,7 @@
         <w:ind w:left="4320" w:hanging="360"/>
       </w:pPr>
       <w:rPr>
-        <w:rFonts w:ascii="Courier New" w:hAnsi="Courier New" w:cs="Courier New" w:hint="default"/>
+        <w:rFonts w:ascii="Courier New" w:hAnsi="Courier New" w:hint="default"/>
       </w:rPr>
     </w:lvl>
     <w:lvl w:ilvl="5" w:tplc="2C0A0005" w:tentative="1">
@@ -1724,7 +1843,7 @@
         <w:ind w:left="6480" w:hanging="360"/>
       </w:pPr>
       <w:rPr>
-        <w:rFonts w:ascii="Courier New" w:hAnsi="Courier New" w:cs="Courier New" w:hint="default"/>
+        <w:rFonts w:ascii="Courier New" w:hAnsi="Courier New" w:hint="default"/>
       </w:rPr>
     </w:lvl>
     <w:lvl w:ilvl="8" w:tplc="2C0A0005" w:tentative="1">
@@ -1740,7 +1859,7 @@
       </w:rPr>
     </w:lvl>
   </w:abstractNum>
-  <w:abstractNum w:abstractNumId="4">
+  <w:abstractNum w:abstractNumId="5">
     <w:nsid w:val="5C7F3B53"/>
     <w:multiLevelType w:val="hybridMultilevel"/>
     <w:tmpl w:val="3AFE7F08"/>
@@ -1765,7 +1884,7 @@
         <w:ind w:left="1440" w:hanging="360"/>
       </w:pPr>
       <w:rPr>
-        <w:rFonts w:ascii="Courier New" w:hAnsi="Courier New" w:cs="Courier New" w:hint="default"/>
+        <w:rFonts w:ascii="Courier New" w:hAnsi="Courier New" w:hint="default"/>
       </w:rPr>
     </w:lvl>
     <w:lvl w:ilvl="2" w:tplc="2C0A0005" w:tentative="1">
@@ -1801,7 +1920,7 @@
         <w:ind w:left="3600" w:hanging="360"/>
       </w:pPr>
       <w:rPr>
-        <w:rFonts w:ascii="Courier New" w:hAnsi="Courier New" w:cs="Courier New" w:hint="default"/>
+        <w:rFonts w:ascii="Courier New" w:hAnsi="Courier New" w:hint="default"/>
       </w:rPr>
     </w:lvl>
     <w:lvl w:ilvl="5" w:tplc="2C0A0005" w:tentative="1">
@@ -1837,7 +1956,7 @@
         <w:ind w:left="5760" w:hanging="360"/>
       </w:pPr>
       <w:rPr>
-        <w:rFonts w:ascii="Courier New" w:hAnsi="Courier New" w:cs="Courier New" w:hint="default"/>
+        <w:rFonts w:ascii="Courier New" w:hAnsi="Courier New" w:hint="default"/>
       </w:rPr>
     </w:lvl>
     <w:lvl w:ilvl="8" w:tplc="2C0A0005" w:tentative="1">
@@ -1853,7 +1972,7 @@
       </w:rPr>
     </w:lvl>
   </w:abstractNum>
-  <w:abstractNum w:abstractNumId="5">
+  <w:abstractNum w:abstractNumId="6">
     <w:nsid w:val="5CD17FF2"/>
     <w:multiLevelType w:val="hybridMultilevel"/>
     <w:tmpl w:val="8C68F5A0"/>
@@ -1878,7 +1997,7 @@
         <w:ind w:left="1440" w:hanging="360"/>
       </w:pPr>
       <w:rPr>
-        <w:rFonts w:ascii="Courier New" w:hAnsi="Courier New" w:cs="Courier New" w:hint="default"/>
+        <w:rFonts w:ascii="Courier New" w:hAnsi="Courier New" w:hint="default"/>
       </w:rPr>
     </w:lvl>
     <w:lvl w:ilvl="2" w:tplc="2C0A0005" w:tentative="1">
@@ -1914,7 +2033,7 @@
         <w:ind w:left="3600" w:hanging="360"/>
       </w:pPr>
       <w:rPr>
-        <w:rFonts w:ascii="Courier New" w:hAnsi="Courier New" w:cs="Courier New" w:hint="default"/>
+        <w:rFonts w:ascii="Courier New" w:hAnsi="Courier New" w:hint="default"/>
       </w:rPr>
     </w:lvl>
     <w:lvl w:ilvl="5" w:tplc="2C0A0005" w:tentative="1">
@@ -1950,7 +2069,7 @@
         <w:ind w:left="5760" w:hanging="360"/>
       </w:pPr>
       <w:rPr>
-        <w:rFonts w:ascii="Courier New" w:hAnsi="Courier New" w:cs="Courier New" w:hint="default"/>
+        <w:rFonts w:ascii="Courier New" w:hAnsi="Courier New" w:hint="default"/>
       </w:rPr>
     </w:lvl>
     <w:lvl w:ilvl="8" w:tplc="2C0A0005" w:tentative="1">
@@ -1966,7 +2085,7 @@
       </w:rPr>
     </w:lvl>
   </w:abstractNum>
-  <w:abstractNum w:abstractNumId="6">
+  <w:abstractNum w:abstractNumId="7">
     <w:nsid w:val="66355759"/>
     <w:multiLevelType w:val="hybridMultilevel"/>
     <w:tmpl w:val="4A08957A"/>
@@ -2027,7 +2146,7 @@
         <w:ind w:left="3600" w:hanging="360"/>
       </w:pPr>
       <w:rPr>
-        <w:rFonts w:ascii="Courier New" w:hAnsi="Courier New" w:cs="Courier New" w:hint="default"/>
+        <w:rFonts w:ascii="Courier New" w:hAnsi="Courier New" w:hint="default"/>
       </w:rPr>
     </w:lvl>
     <w:lvl w:ilvl="5" w:tplc="2C0A0005" w:tentative="1">
@@ -2063,7 +2182,7 @@
         <w:ind w:left="5760" w:hanging="360"/>
       </w:pPr>
       <w:rPr>
-        <w:rFonts w:ascii="Courier New" w:hAnsi="Courier New" w:cs="Courier New" w:hint="default"/>
+        <w:rFonts w:ascii="Courier New" w:hAnsi="Courier New" w:hint="default"/>
       </w:rPr>
     </w:lvl>
     <w:lvl w:ilvl="8" w:tplc="2C0A0005" w:tentative="1">
@@ -2080,25 +2199,28 @@
     </w:lvl>
   </w:abstractNum>
   <w:num w:numId="1">
+    <w:abstractNumId w:val="3"/>
+  </w:num>
+  <w:num w:numId="2">
+    <w:abstractNumId w:val="1"/>
+  </w:num>
+  <w:num w:numId="3">
     <w:abstractNumId w:val="2"/>
   </w:num>
-  <w:num w:numId="2">
-    <w:abstractNumId w:val="0"/>
+  <w:num w:numId="4">
+    <w:abstractNumId w:val="7"/>
   </w:num>
-  <w:num w:numId="3">
-    <w:abstractNumId w:val="1"/>
+  <w:num w:numId="5">
+    <w:abstractNumId w:val="5"/>
   </w:num>
-  <w:num w:numId="4">
+  <w:num w:numId="6">
+    <w:abstractNumId w:val="4"/>
+  </w:num>
+  <w:num w:numId="7">
     <w:abstractNumId w:val="6"/>
   </w:num>
-  <w:num w:numId="5">
-    <w:abstractNumId w:val="4"/>
-  </w:num>
-  <w:num w:numId="6">
-    <w:abstractNumId w:val="3"/>
-  </w:num>
-  <w:num w:numId="7">
-    <w:abstractNumId w:val="5"/>
+  <w:num w:numId="8">
+    <w:abstractNumId w:val="0"/>
   </w:num>
 </w:numbering>
 </file>
@@ -2108,45 +2230,41 @@
   <w:docDefaults>
     <w:rPrDefault>
       <w:rPr>
-        <w:rFonts w:asciiTheme="minorHAnsi" w:eastAsiaTheme="minorEastAsia" w:hAnsiTheme="minorHAnsi" w:cstheme="minorBidi"/>
+        <w:rFonts w:ascii="Calibri" w:eastAsia="MS Mincho" w:hAnsi="Calibri" w:cs="Times New Roman"/>
         <w:sz w:val="22"/>
         <w:szCs w:val="22"/>
         <w:lang w:val="es-AR" w:eastAsia="es-AR" w:bidi="ar-SA"/>
       </w:rPr>
     </w:rPrDefault>
-    <w:pPrDefault>
-      <w:pPr>
-        <w:spacing w:after="200" w:line="276" w:lineRule="auto"/>
-      </w:pPr>
-    </w:pPrDefault>
+    <w:pPrDefault/>
   </w:docDefaults>
   <w:latentStyles w:defLockedState="0" w:defUIPriority="99" w:defSemiHidden="1" w:defUnhideWhenUsed="1" w:defQFormat="0" w:count="267">
-    <w:lsdException w:name="Normal" w:semiHidden="0" w:uiPriority="0" w:unhideWhenUsed="0" w:qFormat="1"/>
-    <w:lsdException w:name="heading 1" w:semiHidden="0" w:uiPriority="9" w:unhideWhenUsed="0" w:qFormat="1"/>
-    <w:lsdException w:name="heading 2" w:uiPriority="9" w:qFormat="1"/>
-    <w:lsdException w:name="heading 3" w:uiPriority="9" w:qFormat="1"/>
-    <w:lsdException w:name="heading 4" w:uiPriority="9" w:qFormat="1"/>
-    <w:lsdException w:name="heading 5" w:uiPriority="9" w:qFormat="1"/>
-    <w:lsdException w:name="heading 6" w:uiPriority="9" w:qFormat="1"/>
-    <w:lsdException w:name="heading 7" w:uiPriority="9" w:qFormat="1"/>
-    <w:lsdException w:name="heading 8" w:uiPriority="9" w:qFormat="1"/>
-    <w:lsdException w:name="heading 9" w:uiPriority="9" w:qFormat="1"/>
-    <w:lsdException w:name="toc 1" w:uiPriority="39"/>
-    <w:lsdException w:name="toc 2" w:uiPriority="39"/>
-    <w:lsdException w:name="toc 3" w:uiPriority="39"/>
-    <w:lsdException w:name="toc 4" w:uiPriority="39"/>
-    <w:lsdException w:name="toc 5" w:uiPriority="39"/>
-    <w:lsdException w:name="toc 6" w:uiPriority="39"/>
-    <w:lsdException w:name="toc 7" w:uiPriority="39"/>
-    <w:lsdException w:name="toc 8" w:uiPriority="39"/>
-    <w:lsdException w:name="toc 9" w:uiPriority="39"/>
-    <w:lsdException w:name="caption" w:uiPriority="35" w:qFormat="1"/>
-    <w:lsdException w:name="Title" w:semiHidden="0" w:uiPriority="10" w:unhideWhenUsed="0" w:qFormat="1"/>
-    <w:lsdException w:name="Default Paragraph Font" w:uiPriority="1"/>
-    <w:lsdException w:name="Subtitle" w:semiHidden="0" w:uiPriority="11" w:unhideWhenUsed="0" w:qFormat="1"/>
-    <w:lsdException w:name="Strong" w:semiHidden="0" w:uiPriority="22" w:unhideWhenUsed="0" w:qFormat="1"/>
-    <w:lsdException w:name="Emphasis" w:semiHidden="0" w:uiPriority="20" w:unhideWhenUsed="0" w:qFormat="1"/>
-    <w:lsdException w:name="Table Grid" w:semiHidden="0" w:uiPriority="59" w:unhideWhenUsed="0"/>
+    <w:lsdException w:name="Normal" w:locked="1" w:semiHidden="0" w:uiPriority="0" w:unhideWhenUsed="0" w:qFormat="1"/>
+    <w:lsdException w:name="heading 1" w:locked="1" w:semiHidden="0" w:uiPriority="0" w:unhideWhenUsed="0" w:qFormat="1"/>
+    <w:lsdException w:name="heading 2" w:locked="1" w:semiHidden="0" w:uiPriority="0" w:unhideWhenUsed="0" w:qFormat="1"/>
+    <w:lsdException w:name="heading 3" w:locked="1" w:semiHidden="0" w:uiPriority="0" w:unhideWhenUsed="0" w:qFormat="1"/>
+    <w:lsdException w:name="heading 4" w:locked="1" w:uiPriority="0" w:qFormat="1"/>
+    <w:lsdException w:name="heading 5" w:locked="1" w:uiPriority="0" w:qFormat="1"/>
+    <w:lsdException w:name="heading 6" w:locked="1" w:uiPriority="0" w:qFormat="1"/>
+    <w:lsdException w:name="heading 7" w:locked="1" w:uiPriority="0" w:qFormat="1"/>
+    <w:lsdException w:name="heading 8" w:locked="1" w:uiPriority="0" w:qFormat="1"/>
+    <w:lsdException w:name="heading 9" w:locked="1" w:uiPriority="0" w:qFormat="1"/>
+    <w:lsdException w:name="toc 1" w:locked="1" w:semiHidden="0" w:uiPriority="0" w:unhideWhenUsed="0"/>
+    <w:lsdException w:name="toc 2" w:locked="1" w:semiHidden="0" w:uiPriority="0" w:unhideWhenUsed="0"/>
+    <w:lsdException w:name="toc 3" w:locked="1" w:semiHidden="0" w:uiPriority="0" w:unhideWhenUsed="0"/>
+    <w:lsdException w:name="toc 4" w:locked="1" w:semiHidden="0" w:uiPriority="0" w:unhideWhenUsed="0"/>
+    <w:lsdException w:name="toc 5" w:locked="1" w:semiHidden="0" w:uiPriority="0" w:unhideWhenUsed="0"/>
+    <w:lsdException w:name="toc 6" w:locked="1" w:semiHidden="0" w:uiPriority="0" w:unhideWhenUsed="0"/>
+    <w:lsdException w:name="toc 7" w:locked="1" w:semiHidden="0" w:uiPriority="0" w:unhideWhenUsed="0"/>
+    <w:lsdException w:name="toc 8" w:locked="1" w:semiHidden="0" w:uiPriority="0" w:unhideWhenUsed="0"/>
+    <w:lsdException w:name="toc 9" w:locked="1" w:semiHidden="0" w:uiPriority="0" w:unhideWhenUsed="0"/>
+    <w:lsdException w:name="caption" w:locked="1" w:uiPriority="0" w:qFormat="1"/>
+    <w:lsdException w:name="Title" w:locked="1" w:semiHidden="0" w:uiPriority="0" w:unhideWhenUsed="0" w:qFormat="1"/>
+    <w:lsdException w:name="Default Paragraph Font" w:locked="1" w:semiHidden="0" w:uiPriority="0" w:unhideWhenUsed="0"/>
+    <w:lsdException w:name="Subtitle" w:locked="1" w:semiHidden="0" w:uiPriority="0" w:unhideWhenUsed="0" w:qFormat="1"/>
+    <w:lsdException w:name="Strong" w:locked="1" w:semiHidden="0" w:uiPriority="0" w:unhideWhenUsed="0" w:qFormat="1"/>
+    <w:lsdException w:name="Emphasis" w:locked="1" w:semiHidden="0" w:uiPriority="0" w:unhideWhenUsed="0" w:qFormat="1"/>
+    <w:lsdException w:name="Table Grid" w:locked="1" w:semiHidden="0" w:uiPriority="0" w:unhideWhenUsed="0"/>
     <w:lsdException w:name="Placeholder Text" w:unhideWhenUsed="0"/>
     <w:lsdException w:name="No Spacing" w:semiHidden="0" w:uiPriority="1" w:unhideWhenUsed="0" w:qFormat="1"/>
     <w:lsdException w:name="Light Shading" w:semiHidden="0" w:uiPriority="60" w:unhideWhenUsed="0"/>
@@ -2257,19 +2375,22 @@
     <w:lsdException w:name="Intense Reference" w:semiHidden="0" w:uiPriority="32" w:unhideWhenUsed="0" w:qFormat="1"/>
     <w:lsdException w:name="Book Title" w:semiHidden="0" w:uiPriority="33" w:unhideWhenUsed="0" w:qFormat="1"/>
     <w:lsdException w:name="Bibliography" w:uiPriority="37"/>
-    <w:lsdException w:name="TOC Heading" w:uiPriority="39" w:qFormat="1"/>
+    <w:lsdException w:name="TOC Heading" w:semiHidden="0" w:uiPriority="39" w:unhideWhenUsed="0" w:qFormat="1"/>
   </w:latentStyles>
   <w:style w:type="paragraph" w:default="1" w:styleId="Normal">
     <w:name w:val="Normal"/>
     <w:qFormat/>
     <w:rsid w:val="00830DC3"/>
+    <w:pPr>
+      <w:spacing w:after="200" w:line="276" w:lineRule="auto"/>
+    </w:pPr>
   </w:style>
-  <w:style w:type="paragraph" w:styleId="Ttulo1">
+  <w:style w:type="paragraph" w:styleId="Heading1">
     <w:name w:val="heading 1"/>
     <w:basedOn w:val="Normal"/>
     <w:next w:val="Normal"/>
-    <w:link w:val="Ttulo1Car"/>
-    <w:uiPriority w:val="9"/>
+    <w:link w:val="Heading1Char"/>
+    <w:uiPriority w:val="99"/>
     <w:qFormat/>
     <w:rsid w:val="005364A5"/>
     <w:pPr>
@@ -2279,21 +2400,20 @@
       <w:outlineLvl w:val="0"/>
     </w:pPr>
     <w:rPr>
-      <w:rFonts w:asciiTheme="majorHAnsi" w:eastAsiaTheme="majorEastAsia" w:hAnsiTheme="majorHAnsi" w:cstheme="majorBidi"/>
+      <w:rFonts w:ascii="Cambria" w:hAnsi="Cambria"/>
       <w:b/>
       <w:bCs/>
-      <w:color w:val="365F91" w:themeColor="accent1" w:themeShade="BF"/>
+      <w:color w:val="365F91"/>
       <w:sz w:val="28"/>
       <w:szCs w:val="28"/>
     </w:rPr>
   </w:style>
-  <w:style w:type="paragraph" w:styleId="Ttulo2">
+  <w:style w:type="paragraph" w:styleId="Heading2">
     <w:name w:val="heading 2"/>
     <w:basedOn w:val="Normal"/>
     <w:next w:val="Normal"/>
-    <w:link w:val="Ttulo2Car"/>
-    <w:uiPriority w:val="9"/>
-    <w:unhideWhenUsed/>
+    <w:link w:val="Heading2Char"/>
+    <w:uiPriority w:val="99"/>
     <w:qFormat/>
     <w:rsid w:val="005364A5"/>
     <w:pPr>
@@ -2303,21 +2423,20 @@
       <w:outlineLvl w:val="1"/>
     </w:pPr>
     <w:rPr>
-      <w:rFonts w:asciiTheme="majorHAnsi" w:eastAsiaTheme="majorEastAsia" w:hAnsiTheme="majorHAnsi" w:cstheme="majorBidi"/>
+      <w:rFonts w:ascii="Cambria" w:hAnsi="Cambria"/>
       <w:b/>
       <w:bCs/>
-      <w:color w:val="4F81BD" w:themeColor="accent1"/>
+      <w:color w:val="4F81BD"/>
       <w:sz w:val="26"/>
       <w:szCs w:val="26"/>
     </w:rPr>
   </w:style>
-  <w:style w:type="paragraph" w:styleId="Ttulo3">
+  <w:style w:type="paragraph" w:styleId="Heading3">
     <w:name w:val="heading 3"/>
     <w:basedOn w:val="Normal"/>
     <w:next w:val="Normal"/>
-    <w:link w:val="Ttulo3Car"/>
-    <w:uiPriority w:val="9"/>
-    <w:unhideWhenUsed/>
+    <w:link w:val="Heading3Char"/>
+    <w:uiPriority w:val="99"/>
     <w:qFormat/>
     <w:rsid w:val="005364A5"/>
     <w:pPr>
@@ -2327,18 +2446,18 @@
       <w:outlineLvl w:val="2"/>
     </w:pPr>
     <w:rPr>
-      <w:rFonts w:asciiTheme="majorHAnsi" w:eastAsiaTheme="majorEastAsia" w:hAnsiTheme="majorHAnsi" w:cstheme="majorBidi"/>
+      <w:rFonts w:ascii="Cambria" w:hAnsi="Cambria"/>
       <w:b/>
       <w:bCs/>
-      <w:color w:val="4F81BD" w:themeColor="accent1"/>
+      <w:color w:val="4F81BD"/>
     </w:rPr>
   </w:style>
-  <w:style w:type="character" w:default="1" w:styleId="Fuentedeprrafopredeter">
+  <w:style w:type="character" w:default="1" w:styleId="DefaultParagraphFont">
     <w:name w:val="Default Paragraph Font"/>
-    <w:uiPriority w:val="1"/>
-    <w:unhideWhenUsed/>
+    <w:uiPriority w:val="99"/>
+    <w:semiHidden/>
   </w:style>
-  <w:style w:type="table" w:default="1" w:styleId="Tablanormal">
+  <w:style w:type="table" w:default="1" w:styleId="TableNormal">
     <w:name w:val="Normal Table"/>
     <w:uiPriority w:val="99"/>
     <w:semiHidden/>
@@ -2354,61 +2473,63 @@
       </w:tblCellMar>
     </w:tblPr>
   </w:style>
-  <w:style w:type="numbering" w:default="1" w:styleId="Sinlista">
+  <w:style w:type="numbering" w:default="1" w:styleId="NoList">
     <w:name w:val="No List"/>
     <w:uiPriority w:val="99"/>
     <w:semiHidden/>
     <w:unhideWhenUsed/>
   </w:style>
-  <w:style w:type="character" w:customStyle="1" w:styleId="Ttulo1Car">
-    <w:name w:val="Título 1 Car"/>
-    <w:basedOn w:val="Fuentedeprrafopredeter"/>
-    <w:link w:val="Ttulo1"/>
-    <w:uiPriority w:val="9"/>
+  <w:style w:type="character" w:customStyle="1" w:styleId="Heading1Char">
+    <w:name w:val="Heading 1 Char"/>
+    <w:basedOn w:val="DefaultParagraphFont"/>
+    <w:link w:val="Heading1"/>
+    <w:uiPriority w:val="99"/>
+    <w:locked/>
     <w:rsid w:val="005364A5"/>
     <w:rPr>
-      <w:rFonts w:asciiTheme="majorHAnsi" w:eastAsiaTheme="majorEastAsia" w:hAnsiTheme="majorHAnsi" w:cstheme="majorBidi"/>
+      <w:rFonts w:ascii="Cambria" w:hAnsi="Cambria" w:cs="Times New Roman"/>
       <w:b/>
       <w:bCs/>
-      <w:color w:val="365F91" w:themeColor="accent1" w:themeShade="BF"/>
+      <w:color w:val="365F91"/>
       <w:sz w:val="28"/>
       <w:szCs w:val="28"/>
     </w:rPr>
   </w:style>
-  <w:style w:type="character" w:customStyle="1" w:styleId="Ttulo2Car">
-    <w:name w:val="Título 2 Car"/>
-    <w:basedOn w:val="Fuentedeprrafopredeter"/>
-    <w:link w:val="Ttulo2"/>
-    <w:uiPriority w:val="9"/>
+  <w:style w:type="character" w:customStyle="1" w:styleId="Heading2Char">
+    <w:name w:val="Heading 2 Char"/>
+    <w:basedOn w:val="DefaultParagraphFont"/>
+    <w:link w:val="Heading2"/>
+    <w:uiPriority w:val="99"/>
+    <w:locked/>
     <w:rsid w:val="005364A5"/>
     <w:rPr>
-      <w:rFonts w:asciiTheme="majorHAnsi" w:eastAsiaTheme="majorEastAsia" w:hAnsiTheme="majorHAnsi" w:cstheme="majorBidi"/>
+      <w:rFonts w:ascii="Cambria" w:hAnsi="Cambria" w:cs="Times New Roman"/>
       <w:b/>
       <w:bCs/>
-      <w:color w:val="4F81BD" w:themeColor="accent1"/>
+      <w:color w:val="4F81BD"/>
       <w:sz w:val="26"/>
       <w:szCs w:val="26"/>
     </w:rPr>
   </w:style>
-  <w:style w:type="character" w:customStyle="1" w:styleId="Ttulo3Car">
-    <w:name w:val="Título 3 Car"/>
-    <w:basedOn w:val="Fuentedeprrafopredeter"/>
-    <w:link w:val="Ttulo3"/>
-    <w:uiPriority w:val="9"/>
+  <w:style w:type="character" w:customStyle="1" w:styleId="Heading3Char">
+    <w:name w:val="Heading 3 Char"/>
+    <w:basedOn w:val="DefaultParagraphFont"/>
+    <w:link w:val="Heading3"/>
+    <w:uiPriority w:val="99"/>
+    <w:locked/>
     <w:rsid w:val="005364A5"/>
     <w:rPr>
-      <w:rFonts w:asciiTheme="majorHAnsi" w:eastAsiaTheme="majorEastAsia" w:hAnsiTheme="majorHAnsi" w:cstheme="majorBidi"/>
+      <w:rFonts w:ascii="Cambria" w:hAnsi="Cambria" w:cs="Times New Roman"/>
       <w:b/>
       <w:bCs/>
-      <w:color w:val="4F81BD" w:themeColor="accent1"/>
+      <w:color w:val="4F81BD"/>
     </w:rPr>
   </w:style>
-  <w:style w:type="paragraph" w:styleId="TtulodeTDC">
+  <w:style w:type="paragraph" w:styleId="TOCHeading">
     <w:name w:val="TOC Heading"/>
-    <w:basedOn w:val="Ttulo1"/>
+    <w:basedOn w:val="Heading1"/>
     <w:next w:val="Normal"/>
-    <w:uiPriority w:val="39"/>
-    <w:unhideWhenUsed/>
+    <w:uiPriority w:val="99"/>
     <w:qFormat/>
     <w:rsid w:val="005364A5"/>
     <w:pPr>
@@ -2418,62 +2539,58 @@
       <w:lang w:val="es-ES" w:eastAsia="en-US"/>
     </w:rPr>
   </w:style>
-  <w:style w:type="paragraph" w:styleId="TDC1">
+  <w:style w:type="paragraph" w:styleId="TOC1">
     <w:name w:val="toc 1"/>
     <w:basedOn w:val="Normal"/>
     <w:next w:val="Normal"/>
     <w:autoRedefine/>
-    <w:uiPriority w:val="39"/>
-    <w:unhideWhenUsed/>
+    <w:uiPriority w:val="99"/>
     <w:rsid w:val="005364A5"/>
     <w:pPr>
       <w:spacing w:after="100"/>
     </w:pPr>
   </w:style>
-  <w:style w:type="paragraph" w:styleId="TDC2">
+  <w:style w:type="paragraph" w:styleId="TOC2">
     <w:name w:val="toc 2"/>
     <w:basedOn w:val="Normal"/>
     <w:next w:val="Normal"/>
     <w:autoRedefine/>
-    <w:uiPriority w:val="39"/>
-    <w:unhideWhenUsed/>
+    <w:uiPriority w:val="99"/>
     <w:rsid w:val="005364A5"/>
     <w:pPr>
       <w:spacing w:after="100"/>
       <w:ind w:left="220"/>
     </w:pPr>
   </w:style>
-  <w:style w:type="paragraph" w:styleId="TDC3">
+  <w:style w:type="paragraph" w:styleId="TOC3">
     <w:name w:val="toc 3"/>
     <w:basedOn w:val="Normal"/>
     <w:next w:val="Normal"/>
     <w:autoRedefine/>
-    <w:uiPriority w:val="39"/>
-    <w:unhideWhenUsed/>
+    <w:uiPriority w:val="99"/>
     <w:rsid w:val="005364A5"/>
     <w:pPr>
       <w:spacing w:after="100"/>
       <w:ind w:left="440"/>
     </w:pPr>
   </w:style>
-  <w:style w:type="character" w:styleId="Hipervnculo">
+  <w:style w:type="character" w:styleId="Hyperlink">
     <w:name w:val="Hyperlink"/>
-    <w:basedOn w:val="Fuentedeprrafopredeter"/>
+    <w:basedOn w:val="DefaultParagraphFont"/>
     <w:uiPriority w:val="99"/>
-    <w:unhideWhenUsed/>
     <w:rsid w:val="005364A5"/>
     <w:rPr>
-      <w:color w:val="0000FF" w:themeColor="hyperlink"/>
+      <w:rFonts w:cs="Times New Roman"/>
+      <w:color w:val="0000FF"/>
       <w:u w:val="single"/>
     </w:rPr>
   </w:style>
-  <w:style w:type="paragraph" w:styleId="Textodeglobo">
+  <w:style w:type="paragraph" w:styleId="BalloonText">
     <w:name w:val="Balloon Text"/>
     <w:basedOn w:val="Normal"/>
-    <w:link w:val="TextodegloboCar"/>
+    <w:link w:val="BalloonTextChar"/>
     <w:uiPriority w:val="99"/>
     <w:semiHidden/>
-    <w:unhideWhenUsed/>
     <w:rsid w:val="005364A5"/>
     <w:pPr>
       <w:spacing w:after="0" w:line="240" w:lineRule="auto"/>
@@ -2484,12 +2601,13 @@
       <w:szCs w:val="16"/>
     </w:rPr>
   </w:style>
-  <w:style w:type="character" w:customStyle="1" w:styleId="TextodegloboCar">
-    <w:name w:val="Texto de globo Car"/>
-    <w:basedOn w:val="Fuentedeprrafopredeter"/>
-    <w:link w:val="Textodeglobo"/>
+  <w:style w:type="character" w:customStyle="1" w:styleId="BalloonTextChar">
+    <w:name w:val="Balloon Text Char"/>
+    <w:basedOn w:val="DefaultParagraphFont"/>
+    <w:link w:val="BalloonText"/>
     <w:uiPriority w:val="99"/>
     <w:semiHidden/>
+    <w:locked/>
     <w:rsid w:val="005364A5"/>
     <w:rPr>
       <w:rFonts w:ascii="Tahoma" w:hAnsi="Tahoma" w:cs="Tahoma"/>
@@ -2497,10 +2615,10 @@
       <w:szCs w:val="16"/>
     </w:rPr>
   </w:style>
-  <w:style w:type="paragraph" w:styleId="Prrafodelista">
+  <w:style w:type="paragraph" w:styleId="ListParagraph">
     <w:name w:val="List Paragraph"/>
     <w:basedOn w:val="Normal"/>
-    <w:uiPriority w:val="34"/>
+    <w:uiPriority w:val="99"/>
     <w:qFormat/>
     <w:rsid w:val="00110131"/>
     <w:pPr>
@@ -2508,23 +2626,24 @@
       <w:contextualSpacing/>
     </w:pPr>
   </w:style>
-  <w:style w:type="table" w:styleId="Tablaconcuadrcula">
+  <w:style w:type="table" w:styleId="TableGrid">
     <w:name w:val="Table Grid"/>
-    <w:basedOn w:val="Tablanormal"/>
-    <w:uiPriority w:val="59"/>
+    <w:basedOn w:val="TableNormal"/>
+    <w:uiPriority w:val="99"/>
     <w:rsid w:val="00E54887"/>
-    <w:pPr>
-      <w:spacing w:after="0" w:line="240" w:lineRule="auto"/>
-    </w:pPr>
+    <w:rPr>
+      <w:sz w:val="20"/>
+      <w:szCs w:val="20"/>
+    </w:rPr>
     <w:tblPr>
       <w:tblInd w:w="0" w:type="dxa"/>
       <w:tblBorders>
-        <w:top w:val="single" w:sz="4" w:space="0" w:color="000000" w:themeColor="text1"/>
-        <w:left w:val="single" w:sz="4" w:space="0" w:color="000000" w:themeColor="text1"/>
-        <w:bottom w:val="single" w:sz="4" w:space="0" w:color="000000" w:themeColor="text1"/>
-        <w:right w:val="single" w:sz="4" w:space="0" w:color="000000" w:themeColor="text1"/>
-        <w:insideH w:val="single" w:sz="4" w:space="0" w:color="000000" w:themeColor="text1"/>
-        <w:insideV w:val="single" w:sz="4" w:space="0" w:color="000000" w:themeColor="text1"/>
+        <w:top w:val="single" w:sz="4" w:space="0" w:color="000000"/>
+        <w:left w:val="single" w:sz="4" w:space="0" w:color="000000"/>
+        <w:bottom w:val="single" w:sz="4" w:space="0" w:color="000000"/>
+        <w:right w:val="single" w:sz="4" w:space="0" w:color="000000"/>
+        <w:insideH w:val="single" w:sz="4" w:space="0" w:color="000000"/>
+        <w:insideV w:val="single" w:sz="4" w:space="0" w:color="000000"/>
       </w:tblBorders>
       <w:tblCellMar>
         <w:top w:w="0" w:type="dxa"/>
@@ -2534,12 +2653,11 @@
       </w:tblCellMar>
     </w:tblPr>
   </w:style>
-  <w:style w:type="paragraph" w:styleId="Encabezado">
+  <w:style w:type="paragraph" w:styleId="Header">
     <w:name w:val="header"/>
     <w:basedOn w:val="Normal"/>
-    <w:link w:val="EncabezadoCar"/>
+    <w:link w:val="HeaderChar"/>
     <w:uiPriority w:val="99"/>
-    <w:unhideWhenUsed/>
     <w:rsid w:val="00A03F75"/>
     <w:pPr>
       <w:tabs>
@@ -2549,19 +2667,22 @@
       <w:spacing w:after="0" w:line="240" w:lineRule="auto"/>
     </w:pPr>
   </w:style>
-  <w:style w:type="character" w:customStyle="1" w:styleId="EncabezadoCar">
-    <w:name w:val="Encabezado Car"/>
-    <w:basedOn w:val="Fuentedeprrafopredeter"/>
-    <w:link w:val="Encabezado"/>
+  <w:style w:type="character" w:customStyle="1" w:styleId="HeaderChar">
+    <w:name w:val="Header Char"/>
+    <w:basedOn w:val="DefaultParagraphFont"/>
+    <w:link w:val="Header"/>
     <w:uiPriority w:val="99"/>
+    <w:locked/>
     <w:rsid w:val="00A03F75"/>
+    <w:rPr>
+      <w:rFonts w:cs="Times New Roman"/>
+    </w:rPr>
   </w:style>
-  <w:style w:type="paragraph" w:styleId="Piedepgina">
+  <w:style w:type="paragraph" w:styleId="Footer">
     <w:name w:val="footer"/>
     <w:basedOn w:val="Normal"/>
-    <w:link w:val="PiedepginaCar"/>
+    <w:link w:val="FooterChar"/>
     <w:uiPriority w:val="99"/>
-    <w:unhideWhenUsed/>
     <w:rsid w:val="00A03F75"/>
     <w:pPr>
       <w:tabs>
@@ -2571,18 +2692,22 @@
       <w:spacing w:after="0" w:line="240" w:lineRule="auto"/>
     </w:pPr>
   </w:style>
-  <w:style w:type="character" w:customStyle="1" w:styleId="PiedepginaCar">
-    <w:name w:val="Pie de página Car"/>
-    <w:basedOn w:val="Fuentedeprrafopredeter"/>
-    <w:link w:val="Piedepgina"/>
+  <w:style w:type="character" w:customStyle="1" w:styleId="FooterChar">
+    <w:name w:val="Footer Char"/>
+    <w:basedOn w:val="DefaultParagraphFont"/>
+    <w:link w:val="Footer"/>
     <w:uiPriority w:val="99"/>
+    <w:locked/>
     <w:rsid w:val="00A03F75"/>
+    <w:rPr>
+      <w:rFonts w:cs="Times New Roman"/>
+    </w:rPr>
   </w:style>
 </w:styles>
 </file>
 
 <file path=word/theme/theme1.xml><?xml version="1.0" encoding="utf-8"?>
-<a:theme xmlns:a="http://schemas.openxmlformats.org/drawingml/2006/main" name="Tema de Office">
+<a:theme xmlns:a="http://schemas.openxmlformats.org/drawingml/2006/main" name="Office Theme">
   <a:themeElements>
     <a:clrScheme name="Office">
       <a:dk1>
@@ -2862,16 +2987,4 @@
   <a:objectDefaults/>
   <a:extraClrSchemeLst/>
 </a:theme>
-</file>
-
-<file path=customXml/item1.xml><?xml version="1.0" encoding="utf-8"?>
-<b:Sources xmlns:b="http://schemas.openxmlformats.org/officeDocument/2006/bibliography" xmlns="http://schemas.openxmlformats.org/officeDocument/2006/bibliography" SelectedStyle="\APA.XSL" StyleName="APA"/>
-</file>
-
-<file path=customXml/itemProps1.xml><?xml version="1.0" encoding="utf-8"?>
-<ds:datastoreItem xmlns:ds="http://schemas.openxmlformats.org/officeDocument/2006/customXml" ds:itemID="{557D2D2A-8AA0-476B-9966-B96BA2D92B02}">
-  <ds:schemaRefs>
-    <ds:schemaRef ds:uri="http://schemas.openxmlformats.org/officeDocument/2006/bibliography"/>
-  </ds:schemaRefs>
-</ds:datastoreItem>
 </file>
</xml_diff>

<commit_message>
modifico el grafico para que se aprecie la convergencia
</commit_message>
<xml_diff>
--- a/Documentación/75.19-TP.docx
+++ b/Documentación/75.19-TP.docx
@@ -1259,14 +1259,27 @@
         </w:rPr>
         <w:lastRenderedPageBreak/>
         <w:pict>
-          <v:shape id="_x0000_i1027" type="#_x0000_t75" style="width:420pt;height:4in">
+          <v:shape id="_x0000_i1026" type="#_x0000_t75" style="width:420pt;height:4in">
             <v:imagedata r:id="rId11" o:title=""/>
           </v:shape>
         </w:pict>
       </w:r>
     </w:p>
+    <w:p>
+      <w:r>
+        <w:t>Se acorta el intervalo en y para poder apreciar la convergencia</w:t>
+      </w:r>
+    </w:p>
+    <w:p>
+      <w:r>
+        <w:pict>
+          <v:shape id="_x0000_i1029" type="#_x0000_t75" style="width:420pt;height:315pt">
+            <v:imagedata r:id="rId12" o:title=""/>
+          </v:shape>
+        </w:pict>
+      </w:r>
+    </w:p>
     <w:p/>
-    <w:p/>
     <w:p>
       <w:r>
         <w:t>*Hecho con Excel*</w:t>
@@ -1281,8 +1294,8 @@
           <w:noProof/>
         </w:rPr>
         <w:pict>
-          <v:shape id="Gráfico 2" o:spid="_x0000_i1028" type="#_x0000_t75" style="width:361.5pt;height:216.75pt;visibility:visible" o:gfxdata="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">
-            <v:imagedata r:id="rId12" o:title=""/>
+          <v:shape id="Gráfico 2" o:spid="_x0000_i1027" type="#_x0000_t75" style="width:361.5pt;height:216.75pt;visibility:visible" o:gfxdata="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">
+            <v:imagedata r:id="rId13" o:title=""/>
             <o:lock v:ext="edit" aspectratio="f"/>
           </v:shape>
         </w:pict>
@@ -1311,7 +1324,7 @@
           <w:numId w:val="19"/>
         </w:numPr>
       </w:pPr>
-      <w:hyperlink r:id="rId13" w:history="1">
+      <w:hyperlink r:id="rId14" w:history="1">
         <w:r>
           <w:rPr>
             <w:rStyle w:val="Hipervnculo"/>
@@ -1328,7 +1341,7 @@
           <w:numId w:val="19"/>
         </w:numPr>
       </w:pPr>
-      <w:hyperlink r:id="rId14" w:history="1">
+      <w:hyperlink r:id="rId15" w:history="1">
         <w:r>
           <w:rPr>
             <w:rStyle w:val="Hipervnculo"/>
@@ -1943,8 +1956,8 @@
       </w:pPr>
       <w:r>
         <w:pict>
-          <v:shape id="_x0000_i1026" type="#_x0000_t75" style="width:5in;height:198pt">
-            <v:imagedata r:id="rId15" o:title="" cropbottom="38034f"/>
+          <v:shape id="_x0000_i1028" type="#_x0000_t75" style="width:5in;height:198pt">
+            <v:imagedata r:id="rId16" o:title="" cropbottom="38034f"/>
           </v:shape>
         </w:pict>
       </w:r>
@@ -1957,8 +1970,8 @@
     <w:p>
       <w:pPr>
         <w:sectPr>
-          <w:headerReference w:type="default" r:id="rId16"/>
-          <w:footerReference w:type="default" r:id="rId17"/>
+          <w:headerReference w:type="default" r:id="rId17"/>
+          <w:footerReference w:type="default" r:id="rId18"/>
           <w:pgSz w:w="12240" w:h="15840"/>
           <w:pgMar w:top="1417" w:right="1701" w:bottom="1417" w:left="1701" w:header="708" w:footer="708" w:gutter="0"/>
           <w:cols w:space="708"/>
@@ -2046,10 +2059,9 @@
           <w:color w:val="000000"/>
           <w:sz w:val="16"/>
           <w:szCs w:val="16"/>
-          <w:lang w:val="es-ES" w:eastAsia="es-ES"/>
-        </w:rPr>
-      </w:pPr>
-      <w:proofErr w:type="spellStart"/>
+          <w:lang w:val="en-US" w:eastAsia="es-ES"/>
+        </w:rPr>
+      </w:pPr>
       <w:proofErr w:type="gramStart"/>
       <w:r>
         <w:rPr>
@@ -2057,12 +2069,11 @@
           <w:color w:val="8000FF"/>
           <w:sz w:val="16"/>
           <w:szCs w:val="16"/>
-          <w:lang w:val="es-ES" w:eastAsia="es-ES"/>
+          <w:lang w:val="en-US" w:eastAsia="es-ES"/>
         </w:rPr>
         <w:lastRenderedPageBreak/>
         <w:t>package</w:t>
       </w:r>
-      <w:proofErr w:type="spellEnd"/>
       <w:proofErr w:type="gramEnd"/>
       <w:r>
         <w:rPr>
@@ -2070,18 +2081,18 @@
           <w:color w:val="000000"/>
           <w:sz w:val="16"/>
           <w:szCs w:val="16"/>
-          <w:lang w:val="es-ES" w:eastAsia="es-ES"/>
-        </w:rPr>
-        <w:t xml:space="preserve"> </w:t>
-      </w:r>
-      <w:proofErr w:type="spellStart"/>
-      <w:r>
-        <w:rPr>
-          <w:rFonts w:ascii="Courier New" w:hAnsi="Courier New" w:cs="Courier New"/>
-          <w:color w:val="000000"/>
-          <w:sz w:val="16"/>
-          <w:szCs w:val="16"/>
-          <w:lang w:val="es-ES" w:eastAsia="es-ES"/>
+          <w:lang w:val="en-US" w:eastAsia="es-ES"/>
+        </w:rPr>
+        <w:t xml:space="preserve"> </w:t>
+      </w:r>
+      <w:proofErr w:type="spellStart"/>
+      <w:r>
+        <w:rPr>
+          <w:rFonts w:ascii="Courier New" w:hAnsi="Courier New" w:cs="Courier New"/>
+          <w:color w:val="000000"/>
+          <w:sz w:val="16"/>
+          <w:szCs w:val="16"/>
+          <w:lang w:val="en-US" w:eastAsia="es-ES"/>
         </w:rPr>
         <w:t>genetico</w:t>
       </w:r>
@@ -2094,7 +2105,7 @@
           <w:color w:val="000080"/>
           <w:sz w:val="16"/>
           <w:szCs w:val="16"/>
-          <w:lang w:val="es-ES" w:eastAsia="es-ES"/>
+          <w:lang w:val="en-US" w:eastAsia="es-ES"/>
         </w:rPr>
         <w:t>;</w:t>
       </w:r>
@@ -2114,7 +2125,7 @@
           <w:color w:val="000000"/>
           <w:sz w:val="16"/>
           <w:szCs w:val="16"/>
-          <w:lang w:val="es-ES" w:eastAsia="es-ES"/>
+          <w:lang w:val="en-US" w:eastAsia="es-ES"/>
         </w:rPr>
       </w:pPr>
     </w:p>
@@ -8803,10 +8814,9 @@
           <w:color w:val="000000"/>
           <w:sz w:val="16"/>
           <w:szCs w:val="16"/>
-          <w:lang w:eastAsia="es-ES"/>
-        </w:rPr>
-      </w:pPr>
-      <w:proofErr w:type="spellStart"/>
+          <w:lang w:val="en-US" w:eastAsia="es-ES"/>
+        </w:rPr>
+      </w:pPr>
       <w:proofErr w:type="gramStart"/>
       <w:r>
         <w:rPr>
@@ -8814,12 +8824,11 @@
           <w:color w:val="8000FF"/>
           <w:sz w:val="16"/>
           <w:szCs w:val="16"/>
-          <w:lang w:eastAsia="es-ES"/>
+          <w:lang w:val="en-US" w:eastAsia="es-ES"/>
         </w:rPr>
         <w:lastRenderedPageBreak/>
         <w:t>package</w:t>
       </w:r>
-      <w:proofErr w:type="spellEnd"/>
       <w:proofErr w:type="gramEnd"/>
       <w:r>
         <w:rPr>
@@ -8827,18 +8836,18 @@
           <w:color w:val="000000"/>
           <w:sz w:val="16"/>
           <w:szCs w:val="16"/>
-          <w:lang w:eastAsia="es-ES"/>
-        </w:rPr>
-        <w:t xml:space="preserve"> </w:t>
-      </w:r>
-      <w:proofErr w:type="spellStart"/>
-      <w:r>
-        <w:rPr>
-          <w:rFonts w:ascii="Courier New" w:hAnsi="Courier New" w:cs="Courier New"/>
-          <w:color w:val="000000"/>
-          <w:sz w:val="16"/>
-          <w:szCs w:val="16"/>
-          <w:lang w:eastAsia="es-ES"/>
+          <w:lang w:val="en-US" w:eastAsia="es-ES"/>
+        </w:rPr>
+        <w:t xml:space="preserve"> </w:t>
+      </w:r>
+      <w:proofErr w:type="spellStart"/>
+      <w:r>
+        <w:rPr>
+          <w:rFonts w:ascii="Courier New" w:hAnsi="Courier New" w:cs="Courier New"/>
+          <w:color w:val="000000"/>
+          <w:sz w:val="16"/>
+          <w:szCs w:val="16"/>
+          <w:lang w:val="en-US" w:eastAsia="es-ES"/>
         </w:rPr>
         <w:t>genetico</w:t>
       </w:r>
@@ -8851,7 +8860,7 @@
           <w:color w:val="000080"/>
           <w:sz w:val="16"/>
           <w:szCs w:val="16"/>
-          <w:lang w:eastAsia="es-ES"/>
+          <w:lang w:val="en-US" w:eastAsia="es-ES"/>
         </w:rPr>
         <w:t>;</w:t>
       </w:r>
@@ -8871,7 +8880,7 @@
           <w:color w:val="000000"/>
           <w:sz w:val="16"/>
           <w:szCs w:val="16"/>
-          <w:lang w:eastAsia="es-ES"/>
+          <w:lang w:val="en-US" w:eastAsia="es-ES"/>
         </w:rPr>
       </w:pPr>
     </w:p>
@@ -8890,10 +8899,9 @@
           <w:color w:val="000000"/>
           <w:sz w:val="16"/>
           <w:szCs w:val="16"/>
-          <w:lang w:eastAsia="es-ES"/>
-        </w:rPr>
-      </w:pPr>
-      <w:proofErr w:type="spellStart"/>
+          <w:lang w:val="en-US" w:eastAsia="es-ES"/>
+        </w:rPr>
+      </w:pPr>
       <w:proofErr w:type="gramStart"/>
       <w:r>
         <w:rPr>
@@ -8903,11 +8911,10 @@
           <w:color w:val="0000FF"/>
           <w:sz w:val="16"/>
           <w:szCs w:val="16"/>
-          <w:lang w:eastAsia="es-ES"/>
+          <w:lang w:val="en-US" w:eastAsia="es-ES"/>
         </w:rPr>
         <w:t>import</w:t>
       </w:r>
-      <w:proofErr w:type="spellEnd"/>
       <w:proofErr w:type="gramEnd"/>
       <w:r>
         <w:rPr>
@@ -8915,18 +8922,18 @@
           <w:color w:val="000000"/>
           <w:sz w:val="16"/>
           <w:szCs w:val="16"/>
-          <w:lang w:eastAsia="es-ES"/>
-        </w:rPr>
-        <w:t xml:space="preserve"> </w:t>
-      </w:r>
-      <w:proofErr w:type="spellStart"/>
-      <w:r>
-        <w:rPr>
-          <w:rFonts w:ascii="Courier New" w:hAnsi="Courier New" w:cs="Courier New"/>
-          <w:color w:val="000000"/>
-          <w:sz w:val="16"/>
-          <w:szCs w:val="16"/>
-          <w:lang w:eastAsia="es-ES"/>
+          <w:lang w:val="en-US" w:eastAsia="es-ES"/>
+        </w:rPr>
+        <w:t xml:space="preserve"> </w:t>
+      </w:r>
+      <w:proofErr w:type="spellStart"/>
+      <w:r>
+        <w:rPr>
+          <w:rFonts w:ascii="Courier New" w:hAnsi="Courier New" w:cs="Courier New"/>
+          <w:color w:val="000000"/>
+          <w:sz w:val="16"/>
+          <w:szCs w:val="16"/>
+          <w:lang w:val="en-US" w:eastAsia="es-ES"/>
         </w:rPr>
         <w:t>java</w:t>
       </w:r>
@@ -8938,7 +8945,7 @@
           <w:color w:val="000080"/>
           <w:sz w:val="16"/>
           <w:szCs w:val="16"/>
-          <w:lang w:eastAsia="es-ES"/>
+          <w:lang w:val="en-US" w:eastAsia="es-ES"/>
         </w:rPr>
         <w:t>.</w:t>
       </w:r>
@@ -8948,7 +8955,7 @@
           <w:color w:val="000000"/>
           <w:sz w:val="16"/>
           <w:szCs w:val="16"/>
-          <w:lang w:eastAsia="es-ES"/>
+          <w:lang w:val="en-US" w:eastAsia="es-ES"/>
         </w:rPr>
         <w:t>util</w:t>
       </w:r>
@@ -8961,7 +8968,7 @@
           <w:color w:val="000080"/>
           <w:sz w:val="16"/>
           <w:szCs w:val="16"/>
-          <w:lang w:eastAsia="es-ES"/>
+          <w:lang w:val="en-US" w:eastAsia="es-ES"/>
         </w:rPr>
         <w:t>.*;</w:t>
       </w:r>
@@ -8981,7 +8988,7 @@
           <w:color w:val="000000"/>
           <w:sz w:val="16"/>
           <w:szCs w:val="16"/>
-          <w:lang w:eastAsia="es-ES"/>
+          <w:lang w:val="en-US" w:eastAsia="es-ES"/>
         </w:rPr>
       </w:pPr>
     </w:p>
@@ -9980,7 +9987,7 @@
           <w:color w:val="000000"/>
           <w:sz w:val="16"/>
           <w:szCs w:val="16"/>
-          <w:lang w:val="es-ES" w:eastAsia="es-ES"/>
+          <w:lang w:val="en-US" w:eastAsia="es-ES"/>
         </w:rPr>
       </w:pPr>
       <w:r>
@@ -9993,7 +10000,6 @@
         </w:rPr>
         <w:t xml:space="preserve">    </w:t>
       </w:r>
-      <w:proofErr w:type="spellStart"/>
       <w:proofErr w:type="gramStart"/>
       <w:r>
         <w:rPr>
@@ -10001,11 +10007,10 @@
           <w:color w:val="8000FF"/>
           <w:sz w:val="16"/>
           <w:szCs w:val="16"/>
-          <w:lang w:val="es-ES" w:eastAsia="es-ES"/>
+          <w:lang w:val="en-US" w:eastAsia="es-ES"/>
         </w:rPr>
         <w:t>private</w:t>
       </w:r>
-      <w:proofErr w:type="spellEnd"/>
       <w:proofErr w:type="gramEnd"/>
       <w:r>
         <w:rPr>
@@ -10013,40 +10018,38 @@
           <w:color w:val="000000"/>
           <w:sz w:val="16"/>
           <w:szCs w:val="16"/>
-          <w:lang w:val="es-ES" w:eastAsia="es-ES"/>
-        </w:rPr>
-        <w:t xml:space="preserve"> </w:t>
-      </w:r>
-      <w:proofErr w:type="spellStart"/>
+          <w:lang w:val="en-US" w:eastAsia="es-ES"/>
+        </w:rPr>
+        <w:t xml:space="preserve"> </w:t>
+      </w:r>
       <w:r>
         <w:rPr>
           <w:rFonts w:ascii="Courier New" w:hAnsi="Courier New" w:cs="Courier New"/>
           <w:color w:val="8000FF"/>
           <w:sz w:val="16"/>
           <w:szCs w:val="16"/>
-          <w:lang w:val="es-ES" w:eastAsia="es-ES"/>
+          <w:lang w:val="en-US" w:eastAsia="es-ES"/>
         </w:rPr>
         <w:t>double</w:t>
       </w:r>
-      <w:proofErr w:type="spellEnd"/>
-      <w:r>
-        <w:rPr>
-          <w:rFonts w:ascii="Courier New" w:hAnsi="Courier New" w:cs="Courier New"/>
-          <w:color w:val="000000"/>
-          <w:sz w:val="16"/>
-          <w:szCs w:val="16"/>
-          <w:lang w:val="es-ES" w:eastAsia="es-ES"/>
-        </w:rPr>
-        <w:t xml:space="preserve"> </w:t>
-      </w:r>
-      <w:proofErr w:type="spellStart"/>
-      <w:r>
-        <w:rPr>
-          <w:rFonts w:ascii="Courier New" w:hAnsi="Courier New" w:cs="Courier New"/>
-          <w:color w:val="000000"/>
-          <w:sz w:val="16"/>
-          <w:szCs w:val="16"/>
-          <w:lang w:val="es-ES" w:eastAsia="es-ES"/>
+      <w:r>
+        <w:rPr>
+          <w:rFonts w:ascii="Courier New" w:hAnsi="Courier New" w:cs="Courier New"/>
+          <w:color w:val="000000"/>
+          <w:sz w:val="16"/>
+          <w:szCs w:val="16"/>
+          <w:lang w:val="en-US" w:eastAsia="es-ES"/>
+        </w:rPr>
+        <w:t xml:space="preserve"> </w:t>
+      </w:r>
+      <w:proofErr w:type="spellStart"/>
+      <w:r>
+        <w:rPr>
+          <w:rFonts w:ascii="Courier New" w:hAnsi="Courier New" w:cs="Courier New"/>
+          <w:color w:val="000000"/>
+          <w:sz w:val="16"/>
+          <w:szCs w:val="16"/>
+          <w:lang w:val="en-US" w:eastAsia="es-ES"/>
         </w:rPr>
         <w:t>condicionDeFin</w:t>
       </w:r>
@@ -10059,7 +10062,7 @@
           <w:color w:val="000080"/>
           <w:sz w:val="16"/>
           <w:szCs w:val="16"/>
-          <w:lang w:val="es-ES" w:eastAsia="es-ES"/>
+          <w:lang w:val="en-US" w:eastAsia="es-ES"/>
         </w:rPr>
         <w:t>;</w:t>
       </w:r>
@@ -10079,7 +10082,7 @@
           <w:color w:val="000000"/>
           <w:sz w:val="16"/>
           <w:szCs w:val="16"/>
-          <w:lang w:val="es-ES" w:eastAsia="es-ES"/>
+          <w:lang w:val="en-US" w:eastAsia="es-ES"/>
         </w:rPr>
       </w:pPr>
     </w:p>
@@ -10107,7 +10110,7 @@
           <w:color w:val="000000"/>
           <w:sz w:val="16"/>
           <w:szCs w:val="16"/>
-          <w:lang w:val="es-ES" w:eastAsia="es-ES"/>
+          <w:lang w:val="en-US" w:eastAsia="es-ES"/>
         </w:rPr>
         <w:t xml:space="preserve">    </w:t>
       </w:r>
@@ -11916,7 +11919,7 @@
           <w:color w:val="000000"/>
           <w:sz w:val="16"/>
           <w:szCs w:val="16"/>
-          <w:lang w:val="es-ES" w:eastAsia="es-ES"/>
+          <w:lang w:val="en-US" w:eastAsia="es-ES"/>
         </w:rPr>
       </w:pPr>
       <w:r>
@@ -11929,7 +11932,6 @@
         </w:rPr>
         <w:t xml:space="preserve">    </w:t>
       </w:r>
-      <w:proofErr w:type="spellStart"/>
       <w:proofErr w:type="gramStart"/>
       <w:r>
         <w:rPr>
@@ -11937,11 +11939,10 @@
           <w:color w:val="8000FF"/>
           <w:sz w:val="16"/>
           <w:szCs w:val="16"/>
-          <w:lang w:val="es-ES" w:eastAsia="es-ES"/>
+          <w:lang w:val="en-US" w:eastAsia="es-ES"/>
         </w:rPr>
         <w:t>public</w:t>
       </w:r>
-      <w:proofErr w:type="spellEnd"/>
       <w:proofErr w:type="gramEnd"/>
       <w:r>
         <w:rPr>
@@ -11949,40 +11950,38 @@
           <w:color w:val="000000"/>
           <w:sz w:val="16"/>
           <w:szCs w:val="16"/>
-          <w:lang w:val="es-ES" w:eastAsia="es-ES"/>
-        </w:rPr>
-        <w:t xml:space="preserve"> </w:t>
-      </w:r>
-      <w:proofErr w:type="spellStart"/>
+          <w:lang w:val="en-US" w:eastAsia="es-ES"/>
+        </w:rPr>
+        <w:t xml:space="preserve"> </w:t>
+      </w:r>
       <w:r>
         <w:rPr>
           <w:rFonts w:ascii="Courier New" w:hAnsi="Courier New" w:cs="Courier New"/>
           <w:color w:val="8000FF"/>
           <w:sz w:val="16"/>
           <w:szCs w:val="16"/>
-          <w:lang w:val="es-ES" w:eastAsia="es-ES"/>
+          <w:lang w:val="en-US" w:eastAsia="es-ES"/>
         </w:rPr>
         <w:t>double</w:t>
       </w:r>
-      <w:proofErr w:type="spellEnd"/>
-      <w:r>
-        <w:rPr>
-          <w:rFonts w:ascii="Courier New" w:hAnsi="Courier New" w:cs="Courier New"/>
-          <w:color w:val="000000"/>
-          <w:sz w:val="16"/>
-          <w:szCs w:val="16"/>
-          <w:lang w:val="es-ES" w:eastAsia="es-ES"/>
-        </w:rPr>
-        <w:t xml:space="preserve"> </w:t>
-      </w:r>
-      <w:proofErr w:type="spellStart"/>
-      <w:r>
-        <w:rPr>
-          <w:rFonts w:ascii="Courier New" w:hAnsi="Courier New" w:cs="Courier New"/>
-          <w:color w:val="000000"/>
-          <w:sz w:val="16"/>
-          <w:szCs w:val="16"/>
-          <w:lang w:val="es-ES" w:eastAsia="es-ES"/>
+      <w:r>
+        <w:rPr>
+          <w:rFonts w:ascii="Courier New" w:hAnsi="Courier New" w:cs="Courier New"/>
+          <w:color w:val="000000"/>
+          <w:sz w:val="16"/>
+          <w:szCs w:val="16"/>
+          <w:lang w:val="en-US" w:eastAsia="es-ES"/>
+        </w:rPr>
+        <w:t xml:space="preserve"> </w:t>
+      </w:r>
+      <w:proofErr w:type="spellStart"/>
+      <w:r>
+        <w:rPr>
+          <w:rFonts w:ascii="Courier New" w:hAnsi="Courier New" w:cs="Courier New"/>
+          <w:color w:val="000000"/>
+          <w:sz w:val="16"/>
+          <w:szCs w:val="16"/>
+          <w:lang w:val="en-US" w:eastAsia="es-ES"/>
         </w:rPr>
         <w:t>getAptitudPoblacion</w:t>
       </w:r>
@@ -11995,7 +11994,7 @@
           <w:color w:val="000080"/>
           <w:sz w:val="16"/>
           <w:szCs w:val="16"/>
-          <w:lang w:val="es-ES" w:eastAsia="es-ES"/>
+          <w:lang w:val="en-US" w:eastAsia="es-ES"/>
         </w:rPr>
         <w:t>()</w:t>
       </w:r>
@@ -12005,19 +12004,19 @@
           <w:color w:val="000000"/>
           <w:sz w:val="16"/>
           <w:szCs w:val="16"/>
-          <w:lang w:val="es-ES" w:eastAsia="es-ES"/>
-        </w:rPr>
-        <w:t xml:space="preserve"> </w:t>
-      </w:r>
-      <w:r>
-        <w:rPr>
-          <w:rFonts w:ascii="Courier New" w:hAnsi="Courier New" w:cs="Courier New"/>
-          <w:b/>
-          <w:bCs/>
-          <w:color w:val="000080"/>
-          <w:sz w:val="16"/>
-          <w:szCs w:val="16"/>
-          <w:lang w:val="es-ES" w:eastAsia="es-ES"/>
+          <w:lang w:val="en-US" w:eastAsia="es-ES"/>
+        </w:rPr>
+        <w:t xml:space="preserve"> </w:t>
+      </w:r>
+      <w:r>
+        <w:rPr>
+          <w:rFonts w:ascii="Courier New" w:hAnsi="Courier New" w:cs="Courier New"/>
+          <w:b/>
+          <w:bCs/>
+          <w:color w:val="000080"/>
+          <w:sz w:val="16"/>
+          <w:szCs w:val="16"/>
+          <w:lang w:val="en-US" w:eastAsia="es-ES"/>
         </w:rPr>
         <w:t>{</w:t>
       </w:r>
@@ -12046,7 +12045,7 @@
           <w:color w:val="000000"/>
           <w:sz w:val="16"/>
           <w:szCs w:val="16"/>
-          <w:lang w:val="es-ES" w:eastAsia="es-ES"/>
+          <w:lang w:val="en-US" w:eastAsia="es-ES"/>
         </w:rPr>
         <w:t xml:space="preserve">        </w:t>
       </w:r>
@@ -13027,7 +13026,7 @@
           <w:color w:val="000000"/>
           <w:sz w:val="16"/>
           <w:szCs w:val="16"/>
-          <w:lang w:val="en-US" w:eastAsia="es-ES"/>
+          <w:lang w:eastAsia="es-ES"/>
         </w:rPr>
       </w:pPr>
       <w:r>
@@ -13040,6 +13039,7 @@
         </w:rPr>
         <w:t xml:space="preserve">    </w:t>
       </w:r>
+      <w:proofErr w:type="spellStart"/>
       <w:proofErr w:type="gramStart"/>
       <w:r>
         <w:rPr>
@@ -13047,10 +13047,11 @@
           <w:color w:val="8000FF"/>
           <w:sz w:val="16"/>
           <w:szCs w:val="16"/>
-          <w:lang w:val="en-US" w:eastAsia="es-ES"/>
+          <w:lang w:eastAsia="es-ES"/>
         </w:rPr>
         <w:t>public</w:t>
       </w:r>
+      <w:proofErr w:type="spellEnd"/>
       <w:proofErr w:type="gramEnd"/>
       <w:r>
         <w:rPr>
@@ -13058,38 +13059,40 @@
           <w:color w:val="000000"/>
           <w:sz w:val="16"/>
           <w:szCs w:val="16"/>
-          <w:lang w:val="en-US" w:eastAsia="es-ES"/>
-        </w:rPr>
-        <w:t xml:space="preserve"> </w:t>
-      </w:r>
+          <w:lang w:eastAsia="es-ES"/>
+        </w:rPr>
+        <w:t xml:space="preserve"> </w:t>
+      </w:r>
+      <w:proofErr w:type="spellStart"/>
       <w:r>
         <w:rPr>
           <w:rFonts w:ascii="Courier New" w:hAnsi="Courier New" w:cs="Courier New"/>
           <w:color w:val="8000FF"/>
           <w:sz w:val="16"/>
           <w:szCs w:val="16"/>
-          <w:lang w:val="en-US" w:eastAsia="es-ES"/>
+          <w:lang w:eastAsia="es-ES"/>
         </w:rPr>
         <w:t>void</w:t>
       </w:r>
-      <w:r>
-        <w:rPr>
-          <w:rFonts w:ascii="Courier New" w:hAnsi="Courier New" w:cs="Courier New"/>
-          <w:color w:val="000000"/>
-          <w:sz w:val="16"/>
-          <w:szCs w:val="16"/>
-          <w:lang w:val="en-US" w:eastAsia="es-ES"/>
-        </w:rPr>
-        <w:t xml:space="preserve"> </w:t>
-      </w:r>
-      <w:proofErr w:type="spellStart"/>
-      <w:r>
-        <w:rPr>
-          <w:rFonts w:ascii="Courier New" w:hAnsi="Courier New" w:cs="Courier New"/>
-          <w:color w:val="000000"/>
-          <w:sz w:val="16"/>
-          <w:szCs w:val="16"/>
-          <w:lang w:val="en-US" w:eastAsia="es-ES"/>
+      <w:proofErr w:type="spellEnd"/>
+      <w:r>
+        <w:rPr>
+          <w:rFonts w:ascii="Courier New" w:hAnsi="Courier New" w:cs="Courier New"/>
+          <w:color w:val="000000"/>
+          <w:sz w:val="16"/>
+          <w:szCs w:val="16"/>
+          <w:lang w:eastAsia="es-ES"/>
+        </w:rPr>
+        <w:t xml:space="preserve"> </w:t>
+      </w:r>
+      <w:proofErr w:type="spellStart"/>
+      <w:r>
+        <w:rPr>
+          <w:rFonts w:ascii="Courier New" w:hAnsi="Courier New" w:cs="Courier New"/>
+          <w:color w:val="000000"/>
+          <w:sz w:val="16"/>
+          <w:szCs w:val="16"/>
+          <w:lang w:eastAsia="es-ES"/>
         </w:rPr>
         <w:t>calcAptitudPoblacion</w:t>
       </w:r>
@@ -13102,7 +13105,7 @@
           <w:color w:val="000080"/>
           <w:sz w:val="16"/>
           <w:szCs w:val="16"/>
-          <w:lang w:val="en-US" w:eastAsia="es-ES"/>
+          <w:lang w:eastAsia="es-ES"/>
         </w:rPr>
         <w:t>()</w:t>
       </w:r>
@@ -13112,19 +13115,19 @@
           <w:color w:val="000000"/>
           <w:sz w:val="16"/>
           <w:szCs w:val="16"/>
-          <w:lang w:val="en-US" w:eastAsia="es-ES"/>
-        </w:rPr>
-        <w:t xml:space="preserve"> </w:t>
-      </w:r>
-      <w:r>
-        <w:rPr>
-          <w:rFonts w:ascii="Courier New" w:hAnsi="Courier New" w:cs="Courier New"/>
-          <w:b/>
-          <w:bCs/>
-          <w:color w:val="000080"/>
-          <w:sz w:val="16"/>
-          <w:szCs w:val="16"/>
-          <w:lang w:val="en-US" w:eastAsia="es-ES"/>
+          <w:lang w:eastAsia="es-ES"/>
+        </w:rPr>
+        <w:t xml:space="preserve"> </w:t>
+      </w:r>
+      <w:r>
+        <w:rPr>
+          <w:rFonts w:ascii="Courier New" w:hAnsi="Courier New" w:cs="Courier New"/>
+          <w:b/>
+          <w:bCs/>
+          <w:color w:val="000080"/>
+          <w:sz w:val="16"/>
+          <w:szCs w:val="16"/>
+          <w:lang w:eastAsia="es-ES"/>
         </w:rPr>
         <w:t>{</w:t>
       </w:r>
@@ -13144,16 +13147,16 @@
           <w:color w:val="000000"/>
           <w:sz w:val="16"/>
           <w:szCs w:val="16"/>
-          <w:lang w:val="en-US" w:eastAsia="es-ES"/>
-        </w:rPr>
-      </w:pPr>
-      <w:r>
-        <w:rPr>
-          <w:rFonts w:ascii="Courier New" w:hAnsi="Courier New" w:cs="Courier New"/>
-          <w:color w:val="000000"/>
-          <w:sz w:val="16"/>
-          <w:szCs w:val="16"/>
-          <w:lang w:val="en-US" w:eastAsia="es-ES"/>
+          <w:lang w:eastAsia="es-ES"/>
+        </w:rPr>
+      </w:pPr>
+      <w:r>
+        <w:rPr>
+          <w:rFonts w:ascii="Courier New" w:hAnsi="Courier New" w:cs="Courier New"/>
+          <w:color w:val="000000"/>
+          <w:sz w:val="16"/>
+          <w:szCs w:val="16"/>
+          <w:lang w:eastAsia="es-ES"/>
         </w:rPr>
         <w:t xml:space="preserve">        </w:t>
       </w:r>
@@ -13165,7 +13168,7 @@
           <w:color w:val="000000"/>
           <w:sz w:val="16"/>
           <w:szCs w:val="16"/>
-          <w:lang w:val="en-US" w:eastAsia="es-ES"/>
+          <w:lang w:eastAsia="es-ES"/>
         </w:rPr>
         <w:t>setAptitudAnterior</w:t>
       </w:r>
@@ -13178,7 +13181,7 @@
           <w:color w:val="000080"/>
           <w:sz w:val="16"/>
           <w:szCs w:val="16"/>
-          <w:lang w:val="en-US" w:eastAsia="es-ES"/>
+          <w:lang w:eastAsia="es-ES"/>
         </w:rPr>
         <w:t>(</w:t>
       </w:r>
@@ -13192,7 +13195,7 @@
           <w:color w:val="0000FF"/>
           <w:sz w:val="16"/>
           <w:szCs w:val="16"/>
-          <w:lang w:val="en-US" w:eastAsia="es-ES"/>
+          <w:lang w:eastAsia="es-ES"/>
         </w:rPr>
         <w:t>this</w:t>
       </w:r>
@@ -13204,7 +13207,7 @@
           <w:color w:val="000080"/>
           <w:sz w:val="16"/>
           <w:szCs w:val="16"/>
-          <w:lang w:val="en-US" w:eastAsia="es-ES"/>
+          <w:lang w:eastAsia="es-ES"/>
         </w:rPr>
         <w:t>.</w:t>
       </w:r>
@@ -13214,7 +13217,7 @@
           <w:color w:val="000000"/>
           <w:sz w:val="16"/>
           <w:szCs w:val="16"/>
-          <w:lang w:val="en-US" w:eastAsia="es-ES"/>
+          <w:lang w:eastAsia="es-ES"/>
         </w:rPr>
         <w:t>getAptitudPoblacion</w:t>
       </w:r>
@@ -13227,7 +13230,7 @@
           <w:color w:val="000080"/>
           <w:sz w:val="16"/>
           <w:szCs w:val="16"/>
-          <w:lang w:val="en-US" w:eastAsia="es-ES"/>
+          <w:lang w:eastAsia="es-ES"/>
         </w:rPr>
         <w:t>());</w:t>
       </w:r>
@@ -13256,7 +13259,7 @@
           <w:color w:val="000000"/>
           <w:sz w:val="16"/>
           <w:szCs w:val="16"/>
-          <w:lang w:val="en-US" w:eastAsia="es-ES"/>
+          <w:lang w:eastAsia="es-ES"/>
         </w:rPr>
         <w:t xml:space="preserve">        </w:t>
       </w:r>
@@ -18383,7 +18386,7 @@
           <w:color w:val="000000"/>
           <w:sz w:val="16"/>
           <w:szCs w:val="16"/>
-          <w:lang w:val="en-US" w:eastAsia="es-ES"/>
+          <w:lang w:eastAsia="es-ES"/>
         </w:rPr>
       </w:pPr>
       <w:r>
@@ -18396,6 +18399,7 @@
         </w:rPr>
         <w:t xml:space="preserve">    </w:t>
       </w:r>
+      <w:proofErr w:type="spellStart"/>
       <w:proofErr w:type="gramStart"/>
       <w:r>
         <w:rPr>
@@ -18403,10 +18407,11 @@
           <w:color w:val="8000FF"/>
           <w:sz w:val="16"/>
           <w:szCs w:val="16"/>
-          <w:lang w:val="en-US" w:eastAsia="es-ES"/>
+          <w:lang w:eastAsia="es-ES"/>
         </w:rPr>
         <w:t>public</w:t>
       </w:r>
+      <w:proofErr w:type="spellEnd"/>
       <w:proofErr w:type="gramEnd"/>
       <w:r>
         <w:rPr>
@@ -18414,7 +18419,7 @@
           <w:color w:val="000000"/>
           <w:sz w:val="16"/>
           <w:szCs w:val="16"/>
-          <w:lang w:val="en-US" w:eastAsia="es-ES"/>
+          <w:lang w:eastAsia="es-ES"/>
         </w:rPr>
         <w:t xml:space="preserve"> </w:t>
       </w:r>
@@ -18425,7 +18430,7 @@
           <w:color w:val="8000FF"/>
           <w:sz w:val="16"/>
           <w:szCs w:val="16"/>
-          <w:lang w:val="en-US" w:eastAsia="es-ES"/>
+          <w:lang w:eastAsia="es-ES"/>
         </w:rPr>
         <w:t>boolean</w:t>
       </w:r>
@@ -18436,18 +18441,18 @@
           <w:color w:val="000000"/>
           <w:sz w:val="16"/>
           <w:szCs w:val="16"/>
-          <w:lang w:val="en-US" w:eastAsia="es-ES"/>
-        </w:rPr>
-        <w:t xml:space="preserve"> </w:t>
-      </w:r>
-      <w:proofErr w:type="spellStart"/>
-      <w:r>
-        <w:rPr>
-          <w:rFonts w:ascii="Courier New" w:hAnsi="Courier New" w:cs="Courier New"/>
-          <w:color w:val="000000"/>
-          <w:sz w:val="16"/>
-          <w:szCs w:val="16"/>
-          <w:lang w:val="en-US" w:eastAsia="es-ES"/>
+          <w:lang w:eastAsia="es-ES"/>
+        </w:rPr>
+        <w:t xml:space="preserve"> </w:t>
+      </w:r>
+      <w:proofErr w:type="spellStart"/>
+      <w:r>
+        <w:rPr>
+          <w:rFonts w:ascii="Courier New" w:hAnsi="Courier New" w:cs="Courier New"/>
+          <w:color w:val="000000"/>
+          <w:sz w:val="16"/>
+          <w:szCs w:val="16"/>
+          <w:lang w:eastAsia="es-ES"/>
         </w:rPr>
         <w:t>esCondicionDeFin</w:t>
       </w:r>
@@ -18460,7 +18465,7 @@
           <w:color w:val="000080"/>
           <w:sz w:val="16"/>
           <w:szCs w:val="16"/>
-          <w:lang w:val="en-US" w:eastAsia="es-ES"/>
+          <w:lang w:eastAsia="es-ES"/>
         </w:rPr>
         <w:t>()</w:t>
       </w:r>
@@ -18470,19 +18475,19 @@
           <w:color w:val="000000"/>
           <w:sz w:val="16"/>
           <w:szCs w:val="16"/>
-          <w:lang w:val="en-US" w:eastAsia="es-ES"/>
-        </w:rPr>
-        <w:t xml:space="preserve"> </w:t>
-      </w:r>
-      <w:r>
-        <w:rPr>
-          <w:rFonts w:ascii="Courier New" w:hAnsi="Courier New" w:cs="Courier New"/>
-          <w:b/>
-          <w:bCs/>
-          <w:color w:val="000080"/>
-          <w:sz w:val="16"/>
-          <w:szCs w:val="16"/>
-          <w:lang w:val="en-US" w:eastAsia="es-ES"/>
+          <w:lang w:eastAsia="es-ES"/>
+        </w:rPr>
+        <w:t xml:space="preserve"> </w:t>
+      </w:r>
+      <w:r>
+        <w:rPr>
+          <w:rFonts w:ascii="Courier New" w:hAnsi="Courier New" w:cs="Courier New"/>
+          <w:b/>
+          <w:bCs/>
+          <w:color w:val="000080"/>
+          <w:sz w:val="16"/>
+          <w:szCs w:val="16"/>
+          <w:lang w:eastAsia="es-ES"/>
         </w:rPr>
         <w:t>{</w:t>
       </w:r>
@@ -18511,7 +18516,7 @@
           <w:color w:val="000000"/>
           <w:sz w:val="16"/>
           <w:szCs w:val="16"/>
-          <w:lang w:val="en-US" w:eastAsia="es-ES"/>
+          <w:lang w:eastAsia="es-ES"/>
         </w:rPr>
         <w:t xml:space="preserve">        </w:t>
       </w:r>
@@ -25583,7 +25588,7 @@
           <w:color w:val="000000"/>
           <w:sz w:val="16"/>
           <w:szCs w:val="16"/>
-          <w:lang w:val="es-ES" w:eastAsia="es-ES"/>
+          <w:lang w:val="en-US" w:eastAsia="es-ES"/>
         </w:rPr>
       </w:pPr>
       <w:r>
@@ -25596,7 +25601,6 @@
         </w:rPr>
         <w:t xml:space="preserve">        </w:t>
       </w:r>
-      <w:proofErr w:type="spellStart"/>
       <w:proofErr w:type="gramStart"/>
       <w:r>
         <w:rPr>
@@ -25606,11 +25610,10 @@
           <w:color w:val="0000FF"/>
           <w:sz w:val="16"/>
           <w:szCs w:val="16"/>
-          <w:lang w:val="es-ES" w:eastAsia="es-ES"/>
+          <w:lang w:val="en-US" w:eastAsia="es-ES"/>
         </w:rPr>
         <w:t>return</w:t>
       </w:r>
-      <w:proofErr w:type="spellEnd"/>
       <w:proofErr w:type="gramEnd"/>
       <w:r>
         <w:rPr>
@@ -25618,7 +25621,7 @@
           <w:color w:val="000000"/>
           <w:sz w:val="16"/>
           <w:szCs w:val="16"/>
-          <w:lang w:val="es-ES" w:eastAsia="es-ES"/>
+          <w:lang w:val="en-US" w:eastAsia="es-ES"/>
         </w:rPr>
         <w:t xml:space="preserve"> valor</w:t>
       </w:r>
@@ -25630,7 +25633,7 @@
           <w:color w:val="000080"/>
           <w:sz w:val="16"/>
           <w:szCs w:val="16"/>
-          <w:lang w:val="es-ES" w:eastAsia="es-ES"/>
+          <w:lang w:val="en-US" w:eastAsia="es-ES"/>
         </w:rPr>
         <w:t>;</w:t>
       </w:r>
@@ -25659,7 +25662,7 @@
           <w:color w:val="000000"/>
           <w:sz w:val="16"/>
           <w:szCs w:val="16"/>
-          <w:lang w:val="es-ES" w:eastAsia="es-ES"/>
+          <w:lang w:val="en-US" w:eastAsia="es-ES"/>
         </w:rPr>
         <w:t xml:space="preserve">    </w:t>
       </w:r>
@@ -26877,7 +26880,7 @@
           <w:color w:val="000000"/>
           <w:sz w:val="16"/>
           <w:szCs w:val="16"/>
-          <w:lang w:val="es-ES" w:eastAsia="es-ES"/>
+          <w:lang w:val="en-US" w:eastAsia="es-ES"/>
         </w:rPr>
       </w:pPr>
       <w:r>
@@ -26890,7 +26893,6 @@
         </w:rPr>
         <w:t xml:space="preserve">    </w:t>
       </w:r>
-      <w:proofErr w:type="spellStart"/>
       <w:proofErr w:type="gramStart"/>
       <w:r>
         <w:rPr>
@@ -26898,11 +26900,10 @@
           <w:color w:val="8000FF"/>
           <w:sz w:val="16"/>
           <w:szCs w:val="16"/>
-          <w:lang w:val="es-ES" w:eastAsia="es-ES"/>
+          <w:lang w:val="en-US" w:eastAsia="es-ES"/>
         </w:rPr>
         <w:t>public</w:t>
       </w:r>
-      <w:proofErr w:type="spellEnd"/>
       <w:proofErr w:type="gramEnd"/>
       <w:r>
         <w:rPr>
@@ -26910,40 +26911,38 @@
           <w:color w:val="000000"/>
           <w:sz w:val="16"/>
           <w:szCs w:val="16"/>
-          <w:lang w:val="es-ES" w:eastAsia="es-ES"/>
-        </w:rPr>
-        <w:t xml:space="preserve"> </w:t>
-      </w:r>
-      <w:proofErr w:type="spellStart"/>
+          <w:lang w:val="en-US" w:eastAsia="es-ES"/>
+        </w:rPr>
+        <w:t xml:space="preserve"> </w:t>
+      </w:r>
       <w:r>
         <w:rPr>
           <w:rFonts w:ascii="Courier New" w:hAnsi="Courier New" w:cs="Courier New"/>
           <w:color w:val="8000FF"/>
           <w:sz w:val="16"/>
           <w:szCs w:val="16"/>
-          <w:lang w:val="es-ES" w:eastAsia="es-ES"/>
+          <w:lang w:val="en-US" w:eastAsia="es-ES"/>
         </w:rPr>
         <w:t>void</w:t>
       </w:r>
-      <w:proofErr w:type="spellEnd"/>
-      <w:r>
-        <w:rPr>
-          <w:rFonts w:ascii="Courier New" w:hAnsi="Courier New" w:cs="Courier New"/>
-          <w:color w:val="000000"/>
-          <w:sz w:val="16"/>
-          <w:szCs w:val="16"/>
-          <w:lang w:val="es-ES" w:eastAsia="es-ES"/>
-        </w:rPr>
-        <w:t xml:space="preserve"> </w:t>
-      </w:r>
-      <w:proofErr w:type="spellStart"/>
-      <w:r>
-        <w:rPr>
-          <w:rFonts w:ascii="Courier New" w:hAnsi="Courier New" w:cs="Courier New"/>
-          <w:color w:val="000000"/>
-          <w:sz w:val="16"/>
-          <w:szCs w:val="16"/>
-          <w:lang w:val="es-ES" w:eastAsia="es-ES"/>
+      <w:r>
+        <w:rPr>
+          <w:rFonts w:ascii="Courier New" w:hAnsi="Courier New" w:cs="Courier New"/>
+          <w:color w:val="000000"/>
+          <w:sz w:val="16"/>
+          <w:szCs w:val="16"/>
+          <w:lang w:val="en-US" w:eastAsia="es-ES"/>
+        </w:rPr>
+        <w:t xml:space="preserve"> </w:t>
+      </w:r>
+      <w:proofErr w:type="spellStart"/>
+      <w:r>
+        <w:rPr>
+          <w:rFonts w:ascii="Courier New" w:hAnsi="Courier New" w:cs="Courier New"/>
+          <w:color w:val="000000"/>
+          <w:sz w:val="16"/>
+          <w:szCs w:val="16"/>
+          <w:lang w:val="en-US" w:eastAsia="es-ES"/>
         </w:rPr>
         <w:t>calcularAptitud</w:t>
       </w:r>
@@ -26956,7 +26955,7 @@
           <w:color w:val="000080"/>
           <w:sz w:val="16"/>
           <w:szCs w:val="16"/>
-          <w:lang w:val="es-ES" w:eastAsia="es-ES"/>
+          <w:lang w:val="en-US" w:eastAsia="es-ES"/>
         </w:rPr>
         <w:t>()</w:t>
       </w:r>
@@ -26966,19 +26965,19 @@
           <w:color w:val="000000"/>
           <w:sz w:val="16"/>
           <w:szCs w:val="16"/>
-          <w:lang w:val="es-ES" w:eastAsia="es-ES"/>
-        </w:rPr>
-        <w:t xml:space="preserve"> </w:t>
-      </w:r>
-      <w:r>
-        <w:rPr>
-          <w:rFonts w:ascii="Courier New" w:hAnsi="Courier New" w:cs="Courier New"/>
-          <w:b/>
-          <w:bCs/>
-          <w:color w:val="000080"/>
-          <w:sz w:val="16"/>
-          <w:szCs w:val="16"/>
-          <w:lang w:val="es-ES" w:eastAsia="es-ES"/>
+          <w:lang w:val="en-US" w:eastAsia="es-ES"/>
+        </w:rPr>
+        <w:t xml:space="preserve"> </w:t>
+      </w:r>
+      <w:r>
+        <w:rPr>
+          <w:rFonts w:ascii="Courier New" w:hAnsi="Courier New" w:cs="Courier New"/>
+          <w:b/>
+          <w:bCs/>
+          <w:color w:val="000080"/>
+          <w:sz w:val="16"/>
+          <w:szCs w:val="16"/>
+          <w:lang w:val="en-US" w:eastAsia="es-ES"/>
         </w:rPr>
         <w:t>{</w:t>
       </w:r>
@@ -26998,16 +26997,16 @@
           <w:color w:val="000000"/>
           <w:sz w:val="16"/>
           <w:szCs w:val="16"/>
-          <w:lang w:val="es-ES" w:eastAsia="es-ES"/>
-        </w:rPr>
-      </w:pPr>
-      <w:r>
-        <w:rPr>
-          <w:rFonts w:ascii="Courier New" w:hAnsi="Courier New" w:cs="Courier New"/>
-          <w:color w:val="000000"/>
-          <w:sz w:val="16"/>
-          <w:szCs w:val="16"/>
-          <w:lang w:val="es-ES" w:eastAsia="es-ES"/>
+          <w:lang w:val="en-US" w:eastAsia="es-ES"/>
+        </w:rPr>
+      </w:pPr>
+      <w:r>
+        <w:rPr>
+          <w:rFonts w:ascii="Courier New" w:hAnsi="Courier New" w:cs="Courier New"/>
+          <w:color w:val="000000"/>
+          <w:sz w:val="16"/>
+          <w:szCs w:val="16"/>
+          <w:lang w:val="en-US" w:eastAsia="es-ES"/>
         </w:rPr>
         <w:t xml:space="preserve">        </w:t>
       </w:r>
@@ -27020,7 +27019,7 @@
           <w:color w:val="0000FF"/>
           <w:sz w:val="16"/>
           <w:szCs w:val="16"/>
-          <w:lang w:val="es-ES" w:eastAsia="es-ES"/>
+          <w:lang w:val="en-US" w:eastAsia="es-ES"/>
         </w:rPr>
         <w:t>this</w:t>
       </w:r>
@@ -27032,7 +27031,7 @@
           <w:color w:val="000080"/>
           <w:sz w:val="16"/>
           <w:szCs w:val="16"/>
-          <w:lang w:val="es-ES" w:eastAsia="es-ES"/>
+          <w:lang w:val="en-US" w:eastAsia="es-ES"/>
         </w:rPr>
         <w:t>.</w:t>
       </w:r>
@@ -27042,7 +27041,7 @@
           <w:color w:val="000000"/>
           <w:sz w:val="16"/>
           <w:szCs w:val="16"/>
-          <w:lang w:val="es-ES" w:eastAsia="es-ES"/>
+          <w:lang w:val="en-US" w:eastAsia="es-ES"/>
         </w:rPr>
         <w:t>aptitud</w:t>
       </w:r>
@@ -27053,19 +27052,19 @@
           <w:color w:val="000000"/>
           <w:sz w:val="16"/>
           <w:szCs w:val="16"/>
-          <w:lang w:val="es-ES" w:eastAsia="es-ES"/>
-        </w:rPr>
-        <w:t xml:space="preserve"> </w:t>
-      </w:r>
-      <w:r>
-        <w:rPr>
-          <w:rFonts w:ascii="Courier New" w:hAnsi="Courier New" w:cs="Courier New"/>
-          <w:b/>
-          <w:bCs/>
-          <w:color w:val="000080"/>
-          <w:sz w:val="16"/>
-          <w:szCs w:val="16"/>
-          <w:lang w:val="es-ES" w:eastAsia="es-ES"/>
+          <w:lang w:val="en-US" w:eastAsia="es-ES"/>
+        </w:rPr>
+        <w:t xml:space="preserve"> </w:t>
+      </w:r>
+      <w:r>
+        <w:rPr>
+          <w:rFonts w:ascii="Courier New" w:hAnsi="Courier New" w:cs="Courier New"/>
+          <w:b/>
+          <w:bCs/>
+          <w:color w:val="000080"/>
+          <w:sz w:val="16"/>
+          <w:szCs w:val="16"/>
+          <w:lang w:val="en-US" w:eastAsia="es-ES"/>
         </w:rPr>
         <w:t>=</w:t>
       </w:r>
@@ -27075,7 +27074,7 @@
           <w:color w:val="000000"/>
           <w:sz w:val="16"/>
           <w:szCs w:val="16"/>
-          <w:lang w:val="es-ES" w:eastAsia="es-ES"/>
+          <w:lang w:val="en-US" w:eastAsia="es-ES"/>
         </w:rPr>
         <w:t xml:space="preserve"> </w:t>
       </w:r>
@@ -27086,7 +27085,7 @@
           <w:color w:val="000000"/>
           <w:sz w:val="16"/>
           <w:szCs w:val="16"/>
-          <w:lang w:val="es-ES" w:eastAsia="es-ES"/>
+          <w:lang w:val="en-US" w:eastAsia="es-ES"/>
         </w:rPr>
         <w:t>Math</w:t>
       </w:r>
@@ -27098,7 +27097,7 @@
           <w:color w:val="000080"/>
           <w:sz w:val="16"/>
           <w:szCs w:val="16"/>
-          <w:lang w:val="es-ES" w:eastAsia="es-ES"/>
+          <w:lang w:val="en-US" w:eastAsia="es-ES"/>
         </w:rPr>
         <w:t>.</w:t>
       </w:r>
@@ -27108,7 +27107,7 @@
           <w:color w:val="000000"/>
           <w:sz w:val="16"/>
           <w:szCs w:val="16"/>
-          <w:lang w:val="es-ES" w:eastAsia="es-ES"/>
+          <w:lang w:val="en-US" w:eastAsia="es-ES"/>
         </w:rPr>
         <w:t>pow</w:t>
       </w:r>
@@ -27120,7 +27119,7 @@
           <w:color w:val="000080"/>
           <w:sz w:val="16"/>
           <w:szCs w:val="16"/>
-          <w:lang w:val="es-ES" w:eastAsia="es-ES"/>
+          <w:lang w:val="en-US" w:eastAsia="es-ES"/>
         </w:rPr>
         <w:t>(</w:t>
       </w:r>
@@ -27134,7 +27133,7 @@
           <w:color w:val="0000FF"/>
           <w:sz w:val="16"/>
           <w:szCs w:val="16"/>
-          <w:lang w:val="es-ES" w:eastAsia="es-ES"/>
+          <w:lang w:val="en-US" w:eastAsia="es-ES"/>
         </w:rPr>
         <w:t>this</w:t>
       </w:r>
@@ -27146,7 +27145,7 @@
           <w:color w:val="000080"/>
           <w:sz w:val="16"/>
           <w:szCs w:val="16"/>
-          <w:lang w:val="es-ES" w:eastAsia="es-ES"/>
+          <w:lang w:val="en-US" w:eastAsia="es-ES"/>
         </w:rPr>
         <w:t>.</w:t>
       </w:r>
@@ -27156,7 +27155,7 @@
           <w:color w:val="000000"/>
           <w:sz w:val="16"/>
           <w:szCs w:val="16"/>
-          <w:lang w:val="es-ES" w:eastAsia="es-ES"/>
+          <w:lang w:val="en-US" w:eastAsia="es-ES"/>
         </w:rPr>
         <w:t>valor</w:t>
       </w:r>
@@ -27169,7 +27168,7 @@
           <w:color w:val="000080"/>
           <w:sz w:val="16"/>
           <w:szCs w:val="16"/>
-          <w:lang w:val="es-ES" w:eastAsia="es-ES"/>
+          <w:lang w:val="en-US" w:eastAsia="es-ES"/>
         </w:rPr>
         <w:t>,</w:t>
       </w:r>
@@ -27179,7 +27178,7 @@
           <w:color w:val="000000"/>
           <w:sz w:val="16"/>
           <w:szCs w:val="16"/>
-          <w:lang w:val="es-ES" w:eastAsia="es-ES"/>
+          <w:lang w:val="en-US" w:eastAsia="es-ES"/>
         </w:rPr>
         <w:t xml:space="preserve"> </w:t>
       </w:r>
@@ -27189,7 +27188,7 @@
           <w:color w:val="FF8000"/>
           <w:sz w:val="16"/>
           <w:szCs w:val="16"/>
-          <w:lang w:val="es-ES" w:eastAsia="es-ES"/>
+          <w:lang w:val="en-US" w:eastAsia="es-ES"/>
         </w:rPr>
         <w:t>2</w:t>
       </w:r>
@@ -27201,7 +27200,7 @@
           <w:color w:val="000080"/>
           <w:sz w:val="16"/>
           <w:szCs w:val="16"/>
-          <w:lang w:val="es-ES" w:eastAsia="es-ES"/>
+          <w:lang w:val="en-US" w:eastAsia="es-ES"/>
         </w:rPr>
         <w:t>)</w:t>
       </w:r>
@@ -27211,19 +27210,19 @@
           <w:color w:val="000000"/>
           <w:sz w:val="16"/>
           <w:szCs w:val="16"/>
-          <w:lang w:val="es-ES" w:eastAsia="es-ES"/>
-        </w:rPr>
-        <w:t xml:space="preserve"> </w:t>
-      </w:r>
-      <w:r>
-        <w:rPr>
-          <w:rFonts w:ascii="Courier New" w:hAnsi="Courier New" w:cs="Courier New"/>
-          <w:b/>
-          <w:bCs/>
-          <w:color w:val="000080"/>
-          <w:sz w:val="16"/>
-          <w:szCs w:val="16"/>
-          <w:lang w:val="es-ES" w:eastAsia="es-ES"/>
+          <w:lang w:val="en-US" w:eastAsia="es-ES"/>
+        </w:rPr>
+        <w:t xml:space="preserve"> </w:t>
+      </w:r>
+      <w:r>
+        <w:rPr>
+          <w:rFonts w:ascii="Courier New" w:hAnsi="Courier New" w:cs="Courier New"/>
+          <w:b/>
+          <w:bCs/>
+          <w:color w:val="000080"/>
+          <w:sz w:val="16"/>
+          <w:szCs w:val="16"/>
+          <w:lang w:val="en-US" w:eastAsia="es-ES"/>
         </w:rPr>
         <w:t>+</w:t>
       </w:r>
@@ -27233,7 +27232,7 @@
           <w:color w:val="000000"/>
           <w:sz w:val="16"/>
           <w:szCs w:val="16"/>
-          <w:lang w:val="es-ES" w:eastAsia="es-ES"/>
+          <w:lang w:val="en-US" w:eastAsia="es-ES"/>
         </w:rPr>
         <w:t xml:space="preserve"> </w:t>
       </w:r>
@@ -27243,7 +27242,7 @@
           <w:color w:val="FF8000"/>
           <w:sz w:val="16"/>
           <w:szCs w:val="16"/>
-          <w:lang w:val="es-ES" w:eastAsia="es-ES"/>
+          <w:lang w:val="en-US" w:eastAsia="es-ES"/>
         </w:rPr>
         <w:t>4</w:t>
       </w:r>
@@ -27253,19 +27252,19 @@
           <w:color w:val="000000"/>
           <w:sz w:val="16"/>
           <w:szCs w:val="16"/>
-          <w:lang w:val="es-ES" w:eastAsia="es-ES"/>
-        </w:rPr>
-        <w:t xml:space="preserve"> </w:t>
-      </w:r>
-      <w:r>
-        <w:rPr>
-          <w:rFonts w:ascii="Courier New" w:hAnsi="Courier New" w:cs="Courier New"/>
-          <w:b/>
-          <w:bCs/>
-          <w:color w:val="000080"/>
-          <w:sz w:val="16"/>
-          <w:szCs w:val="16"/>
-          <w:lang w:val="es-ES" w:eastAsia="es-ES"/>
+          <w:lang w:val="en-US" w:eastAsia="es-ES"/>
+        </w:rPr>
+        <w:t xml:space="preserve"> </w:t>
+      </w:r>
+      <w:r>
+        <w:rPr>
+          <w:rFonts w:ascii="Courier New" w:hAnsi="Courier New" w:cs="Courier New"/>
+          <w:b/>
+          <w:bCs/>
+          <w:color w:val="000080"/>
+          <w:sz w:val="16"/>
+          <w:szCs w:val="16"/>
+          <w:lang w:val="en-US" w:eastAsia="es-ES"/>
         </w:rPr>
         <w:t>*</w:t>
       </w:r>
@@ -27275,7 +27274,7 @@
           <w:color w:val="000000"/>
           <w:sz w:val="16"/>
           <w:szCs w:val="16"/>
-          <w:lang w:val="es-ES" w:eastAsia="es-ES"/>
+          <w:lang w:val="en-US" w:eastAsia="es-ES"/>
         </w:rPr>
         <w:t xml:space="preserve"> </w:t>
       </w:r>
@@ -27288,7 +27287,7 @@
           <w:color w:val="0000FF"/>
           <w:sz w:val="16"/>
           <w:szCs w:val="16"/>
-          <w:lang w:val="es-ES" w:eastAsia="es-ES"/>
+          <w:lang w:val="en-US" w:eastAsia="es-ES"/>
         </w:rPr>
         <w:t>this</w:t>
       </w:r>
@@ -27300,7 +27299,7 @@
           <w:color w:val="000080"/>
           <w:sz w:val="16"/>
           <w:szCs w:val="16"/>
-          <w:lang w:val="es-ES" w:eastAsia="es-ES"/>
+          <w:lang w:val="en-US" w:eastAsia="es-ES"/>
         </w:rPr>
         <w:t>.</w:t>
       </w:r>
@@ -27310,7 +27309,7 @@
           <w:color w:val="000000"/>
           <w:sz w:val="16"/>
           <w:szCs w:val="16"/>
-          <w:lang w:val="es-ES" w:eastAsia="es-ES"/>
+          <w:lang w:val="en-US" w:eastAsia="es-ES"/>
         </w:rPr>
         <w:t>valor</w:t>
       </w:r>
@@ -27321,19 +27320,19 @@
           <w:color w:val="000000"/>
           <w:sz w:val="16"/>
           <w:szCs w:val="16"/>
-          <w:lang w:val="es-ES" w:eastAsia="es-ES"/>
-        </w:rPr>
-        <w:t xml:space="preserve"> </w:t>
-      </w:r>
-      <w:r>
-        <w:rPr>
-          <w:rFonts w:ascii="Courier New" w:hAnsi="Courier New" w:cs="Courier New"/>
-          <w:b/>
-          <w:bCs/>
-          <w:color w:val="000080"/>
-          <w:sz w:val="16"/>
-          <w:szCs w:val="16"/>
-          <w:lang w:val="es-ES" w:eastAsia="es-ES"/>
+          <w:lang w:val="en-US" w:eastAsia="es-ES"/>
+        </w:rPr>
+        <w:t xml:space="preserve"> </w:t>
+      </w:r>
+      <w:r>
+        <w:rPr>
+          <w:rFonts w:ascii="Courier New" w:hAnsi="Courier New" w:cs="Courier New"/>
+          <w:b/>
+          <w:bCs/>
+          <w:color w:val="000080"/>
+          <w:sz w:val="16"/>
+          <w:szCs w:val="16"/>
+          <w:lang w:val="en-US" w:eastAsia="es-ES"/>
         </w:rPr>
         <w:t>-</w:t>
       </w:r>
@@ -27343,7 +27342,7 @@
           <w:color w:val="000000"/>
           <w:sz w:val="16"/>
           <w:szCs w:val="16"/>
-          <w:lang w:val="es-ES" w:eastAsia="es-ES"/>
+          <w:lang w:val="en-US" w:eastAsia="es-ES"/>
         </w:rPr>
         <w:t xml:space="preserve"> </w:t>
       </w:r>
@@ -27353,7 +27352,7 @@
           <w:color w:val="FF8000"/>
           <w:sz w:val="16"/>
           <w:szCs w:val="16"/>
-          <w:lang w:val="es-ES" w:eastAsia="es-ES"/>
+          <w:lang w:val="en-US" w:eastAsia="es-ES"/>
         </w:rPr>
         <w:t>4</w:t>
       </w:r>
@@ -27365,7 +27364,7 @@
           <w:color w:val="000080"/>
           <w:sz w:val="16"/>
           <w:szCs w:val="16"/>
-          <w:lang w:val="es-ES" w:eastAsia="es-ES"/>
+          <w:lang w:val="en-US" w:eastAsia="es-ES"/>
         </w:rPr>
         <w:t>;</w:t>
       </w:r>
@@ -27394,7 +27393,7 @@
           <w:color w:val="000000"/>
           <w:sz w:val="16"/>
           <w:szCs w:val="16"/>
-          <w:lang w:val="es-ES" w:eastAsia="es-ES"/>
+          <w:lang w:val="en-US" w:eastAsia="es-ES"/>
         </w:rPr>
         <w:t xml:space="preserve">    </w:t>
       </w:r>
@@ -32363,7 +32362,7 @@
         <w:b/>
         <w:noProof/>
       </w:rPr>
-      <w:t>8</w:t>
+      <w:t>5</w:t>
     </w:r>
     <w:r>
       <w:rPr>
@@ -34778,7 +34777,7 @@
 </file>
 
 <file path=customXml/itemProps1.xml><?xml version="1.0" encoding="utf-8"?>
-<ds:datastoreItem xmlns:ds="http://schemas.openxmlformats.org/officeDocument/2006/customXml" ds:itemID="{42C9639D-0135-4768-892A-13B2877C6443}">
+<ds:datastoreItem xmlns:ds="http://schemas.openxmlformats.org/officeDocument/2006/customXml" ds:itemID="{00989784-21A7-48E3-A8F7-5E775381AB17}">
   <ds:schemaRefs>
     <ds:schemaRef ds:uri="http://schemas.openxmlformats.org/officeDocument/2006/bibliography"/>
   </ds:schemaRefs>

</xml_diff>